<commit_message>
Update to Milestone 2 Summary Doc
Contains updated version of function requirements.
</commit_message>
<xml_diff>
--- a/Milestones/M2/Milestone 2 Summary.docx
+++ b/Milestones/M2/Milestone 2 Summary.docx
@@ -174,13 +174,23 @@
           <w:szCs w:val="28"/>
         </w:rPr>
       </w:pPr>
+      <w:proofErr w:type="spellStart"/>
       <w:r>
         <w:rPr>
           <w:rFonts w:asciiTheme="majorHAnsi" w:eastAsiaTheme="majorEastAsia" w:hAnsiTheme="majorHAnsi" w:cstheme="majorHAnsi"/>
           <w:sz w:val="28"/>
           <w:szCs w:val="28"/>
         </w:rPr>
-        <w:t>Sanchit Joshi</w:t>
+        <w:t>Sanchit</w:t>
+      </w:r>
+      <w:proofErr w:type="spellEnd"/>
+      <w:r>
+        <w:rPr>
+          <w:rFonts w:asciiTheme="majorHAnsi" w:eastAsiaTheme="majorEastAsia" w:hAnsiTheme="majorHAnsi" w:cstheme="majorHAnsi"/>
+          <w:sz w:val="28"/>
+          <w:szCs w:val="28"/>
+        </w:rPr>
+        <w:t xml:space="preserve"> Joshi</w:t>
       </w:r>
     </w:p>
     <w:p>
@@ -232,13 +242,23 @@
           <w:szCs w:val="28"/>
         </w:rPr>
       </w:pPr>
+      <w:proofErr w:type="spellStart"/>
       <w:r>
         <w:rPr>
           <w:rFonts w:asciiTheme="majorHAnsi" w:eastAsiaTheme="majorEastAsia" w:hAnsiTheme="majorHAnsi" w:cstheme="majorHAnsi"/>
           <w:sz w:val="28"/>
           <w:szCs w:val="28"/>
         </w:rPr>
-        <w:t>Aurpon Gupta</w:t>
+        <w:t>Aurpon</w:t>
+      </w:r>
+      <w:proofErr w:type="spellEnd"/>
+      <w:r>
+        <w:rPr>
+          <w:rFonts w:asciiTheme="majorHAnsi" w:eastAsiaTheme="majorEastAsia" w:hAnsiTheme="majorHAnsi" w:cstheme="majorHAnsi"/>
+          <w:sz w:val="28"/>
+          <w:szCs w:val="28"/>
+        </w:rPr>
+        <w:t xml:space="preserve"> Gupta</w:t>
       </w:r>
     </w:p>
     <w:p>
@@ -289,14 +309,36 @@
           <w:szCs w:val="28"/>
         </w:rPr>
       </w:pPr>
+      <w:proofErr w:type="spellStart"/>
       <w:r>
         <w:rPr>
           <w:rFonts w:asciiTheme="majorHAnsi" w:eastAsiaTheme="majorEastAsia" w:hAnsiTheme="majorHAnsi" w:cstheme="majorHAnsi"/>
           <w:sz w:val="28"/>
           <w:szCs w:val="28"/>
         </w:rPr>
-        <w:t>Zhifan Cai</w:t>
-      </w:r>
+        <w:t>Zhifan</w:t>
+      </w:r>
+      <w:proofErr w:type="spellEnd"/>
+      <w:r>
+        <w:rPr>
+          <w:rFonts w:asciiTheme="majorHAnsi" w:eastAsiaTheme="majorEastAsia" w:hAnsiTheme="majorHAnsi" w:cstheme="majorHAnsi"/>
+          <w:sz w:val="28"/>
+          <w:szCs w:val="28"/>
+        </w:rPr>
+        <w:t xml:space="preserve"> </w:t>
+      </w:r>
+      <w:proofErr w:type="spellStart"/>
+      <w:proofErr w:type="gramStart"/>
+      <w:r>
+        <w:rPr>
+          <w:rFonts w:asciiTheme="majorHAnsi" w:eastAsiaTheme="majorEastAsia" w:hAnsiTheme="majorHAnsi" w:cstheme="majorHAnsi"/>
+          <w:sz w:val="28"/>
+          <w:szCs w:val="28"/>
+        </w:rPr>
+        <w:t>Cai</w:t>
+      </w:r>
+      <w:proofErr w:type="spellEnd"/>
+      <w:proofErr w:type="gramEnd"/>
     </w:p>
     <w:p>
       <w:pPr>
@@ -385,6 +427,7 @@
           <w:u w:val="single"/>
         </w:rPr>
       </w:pPr>
+      <w:proofErr w:type="spellStart"/>
       <w:r>
         <w:rPr>
           <w:rFonts w:asciiTheme="majorHAnsi" w:eastAsiaTheme="majorEastAsia" w:hAnsiTheme="majorHAnsi" w:cstheme="majorHAnsi"/>
@@ -394,118 +437,10 @@
           <w:szCs w:val="28"/>
           <w:u w:val="single"/>
         </w:rPr>
-        <w:t>Git Master</w:t>
-      </w:r>
-    </w:p>
-    <w:p>
-      <w:pPr>
-        <w:rPr>
-          <w:rFonts w:asciiTheme="majorHAnsi" w:eastAsiaTheme="majorEastAsia" w:hAnsiTheme="majorHAnsi" w:cstheme="majorHAnsi"/>
-          <w:sz w:val="28"/>
-          <w:szCs w:val="28"/>
-        </w:rPr>
-      </w:pPr>
-      <w:r>
-        <w:rPr>
-          <w:rFonts w:asciiTheme="majorHAnsi" w:eastAsiaTheme="majorEastAsia" w:hAnsiTheme="majorHAnsi" w:cstheme="majorHAnsi"/>
-          <w:sz w:val="28"/>
-          <w:szCs w:val="28"/>
-        </w:rPr>
-        <w:t>Matthew Davis</w:t>
-      </w:r>
-    </w:p>
-    <w:p>
-      <w:pPr>
-        <w:rPr>
-          <w:rFonts w:asciiTheme="majorHAnsi" w:eastAsiaTheme="majorEastAsia" w:hAnsiTheme="majorHAnsi" w:cstheme="majorHAnsi"/>
-          <w:sz w:val="28"/>
-          <w:szCs w:val="28"/>
-        </w:rPr>
-      </w:pPr>
-    </w:p>
-    <w:p>
-      <w:pPr>
-        <w:rPr>
-          <w:rFonts w:asciiTheme="majorHAnsi" w:eastAsiaTheme="majorEastAsia" w:hAnsiTheme="majorHAnsi" w:cstheme="majorHAnsi"/>
-          <w:sz w:val="28"/>
-          <w:szCs w:val="28"/>
-        </w:rPr>
-      </w:pPr>
-    </w:p>
-    <w:p>
-      <w:pPr>
-        <w:rPr>
-          <w:rFonts w:asciiTheme="majorHAnsi" w:eastAsiaTheme="majorEastAsia" w:hAnsiTheme="majorHAnsi" w:cstheme="majorHAnsi"/>
-          <w:sz w:val="28"/>
-          <w:szCs w:val="28"/>
-        </w:rPr>
-      </w:pPr>
-      <w:r>
-        <w:rPr>
-          <w:rFonts w:asciiTheme="majorHAnsi" w:eastAsiaTheme="majorEastAsia" w:hAnsiTheme="majorHAnsi" w:cstheme="majorHAnsi"/>
-          <w:b/>
-          <w:bCs/>
-          <w:sz w:val="28"/>
-          <w:szCs w:val="28"/>
-        </w:rPr>
-        <w:t>Database</w:t>
-      </w:r>
-      <w:r>
-        <w:rPr>
-          <w:rFonts w:asciiTheme="majorHAnsi" w:eastAsiaTheme="majorEastAsia" w:hAnsiTheme="majorHAnsi" w:cstheme="majorHAnsi"/>
-          <w:sz w:val="28"/>
-          <w:szCs w:val="28"/>
-        </w:rPr>
-        <w:t xml:space="preserve"> </w:t>
-      </w:r>
-      <w:r>
-        <w:rPr>
-          <w:rFonts w:asciiTheme="majorHAnsi" w:eastAsiaTheme="majorEastAsia" w:hAnsiTheme="majorHAnsi" w:cstheme="majorHAnsi"/>
-          <w:b/>
-          <w:bCs/>
-          <w:sz w:val="28"/>
-          <w:szCs w:val="28"/>
-        </w:rPr>
-        <w:t>Developer</w:t>
-      </w:r>
-    </w:p>
-    <w:p>
-      <w:pPr>
-        <w:rPr>
-          <w:rFonts w:asciiTheme="majorHAnsi" w:eastAsiaTheme="majorEastAsia" w:hAnsiTheme="majorHAnsi" w:cstheme="majorHAnsi"/>
-          <w:sz w:val="28"/>
-          <w:szCs w:val="28"/>
-        </w:rPr>
-      </w:pPr>
-      <w:r>
-        <w:rPr>
-          <w:rFonts w:asciiTheme="majorHAnsi" w:eastAsiaTheme="majorEastAsia" w:hAnsiTheme="majorHAnsi" w:cstheme="majorHAnsi"/>
-          <w:sz w:val="28"/>
-          <w:szCs w:val="28"/>
-        </w:rPr>
-        <w:t>Daniel Godfrey</w:t>
-      </w:r>
-    </w:p>
-    <w:p>
-      <w:pPr>
-        <w:rPr>
-          <w:rFonts w:asciiTheme="majorHAnsi" w:eastAsiaTheme="majorEastAsia" w:hAnsiTheme="majorHAnsi" w:cstheme="majorHAnsi"/>
-          <w:sz w:val="28"/>
-          <w:szCs w:val="28"/>
-        </w:rPr>
-      </w:pPr>
-    </w:p>
-    <w:p>
-      <w:pPr>
-        <w:rPr>
-          <w:rFonts w:asciiTheme="majorHAnsi" w:eastAsiaTheme="majorEastAsia" w:hAnsiTheme="majorHAnsi" w:cstheme="majorHAnsi"/>
-          <w:sz w:val="28"/>
-          <w:szCs w:val="28"/>
-        </w:rPr>
-      </w:pPr>
-    </w:p>
-    <w:p>
-      <w:pPr>
+        <w:t>Git</w:t>
+      </w:r>
+      <w:proofErr w:type="spellEnd"/>
+      <w:r>
         <w:rPr>
           <w:rFonts w:asciiTheme="majorHAnsi" w:eastAsiaTheme="majorEastAsia" w:hAnsiTheme="majorHAnsi" w:cstheme="majorHAnsi"/>
           <w:b/>
@@ -514,8 +449,118 @@
           <w:szCs w:val="28"/>
           <w:u w:val="single"/>
         </w:rPr>
-      </w:pPr>
-      <w:r>
+        <w:t xml:space="preserve"> Master</w:t>
+      </w:r>
+    </w:p>
+    <w:p>
+      <w:pPr>
+        <w:rPr>
+          <w:rFonts w:asciiTheme="majorHAnsi" w:eastAsiaTheme="majorEastAsia" w:hAnsiTheme="majorHAnsi" w:cstheme="majorHAnsi"/>
+          <w:sz w:val="28"/>
+          <w:szCs w:val="28"/>
+        </w:rPr>
+      </w:pPr>
+      <w:r>
+        <w:rPr>
+          <w:rFonts w:asciiTheme="majorHAnsi" w:eastAsiaTheme="majorEastAsia" w:hAnsiTheme="majorHAnsi" w:cstheme="majorHAnsi"/>
+          <w:sz w:val="28"/>
+          <w:szCs w:val="28"/>
+        </w:rPr>
+        <w:t>Matthew Davis</w:t>
+      </w:r>
+    </w:p>
+    <w:p>
+      <w:pPr>
+        <w:rPr>
+          <w:rFonts w:asciiTheme="majorHAnsi" w:eastAsiaTheme="majorEastAsia" w:hAnsiTheme="majorHAnsi" w:cstheme="majorHAnsi"/>
+          <w:sz w:val="28"/>
+          <w:szCs w:val="28"/>
+        </w:rPr>
+      </w:pPr>
+    </w:p>
+    <w:p>
+      <w:pPr>
+        <w:rPr>
+          <w:rFonts w:asciiTheme="majorHAnsi" w:eastAsiaTheme="majorEastAsia" w:hAnsiTheme="majorHAnsi" w:cstheme="majorHAnsi"/>
+          <w:sz w:val="28"/>
+          <w:szCs w:val="28"/>
+        </w:rPr>
+      </w:pPr>
+    </w:p>
+    <w:p>
+      <w:pPr>
+        <w:rPr>
+          <w:rFonts w:asciiTheme="majorHAnsi" w:eastAsiaTheme="majorEastAsia" w:hAnsiTheme="majorHAnsi" w:cstheme="majorHAnsi"/>
+          <w:sz w:val="28"/>
+          <w:szCs w:val="28"/>
+        </w:rPr>
+      </w:pPr>
+      <w:r>
+        <w:rPr>
+          <w:rFonts w:asciiTheme="majorHAnsi" w:eastAsiaTheme="majorEastAsia" w:hAnsiTheme="majorHAnsi" w:cstheme="majorHAnsi"/>
+          <w:b/>
+          <w:bCs/>
+          <w:sz w:val="28"/>
+          <w:szCs w:val="28"/>
+        </w:rPr>
+        <w:t>Database</w:t>
+      </w:r>
+      <w:r>
+        <w:rPr>
+          <w:rFonts w:asciiTheme="majorHAnsi" w:eastAsiaTheme="majorEastAsia" w:hAnsiTheme="majorHAnsi" w:cstheme="majorHAnsi"/>
+          <w:sz w:val="28"/>
+          <w:szCs w:val="28"/>
+        </w:rPr>
+        <w:t xml:space="preserve"> </w:t>
+      </w:r>
+      <w:r>
+        <w:rPr>
+          <w:rFonts w:asciiTheme="majorHAnsi" w:eastAsiaTheme="majorEastAsia" w:hAnsiTheme="majorHAnsi" w:cstheme="majorHAnsi"/>
+          <w:b/>
+          <w:bCs/>
+          <w:sz w:val="28"/>
+          <w:szCs w:val="28"/>
+        </w:rPr>
+        <w:t>Developer</w:t>
+      </w:r>
+    </w:p>
+    <w:p>
+      <w:pPr>
+        <w:rPr>
+          <w:rFonts w:asciiTheme="majorHAnsi" w:eastAsiaTheme="majorEastAsia" w:hAnsiTheme="majorHAnsi" w:cstheme="majorHAnsi"/>
+          <w:sz w:val="28"/>
+          <w:szCs w:val="28"/>
+        </w:rPr>
+      </w:pPr>
+      <w:r>
+        <w:rPr>
+          <w:rFonts w:asciiTheme="majorHAnsi" w:eastAsiaTheme="majorEastAsia" w:hAnsiTheme="majorHAnsi" w:cstheme="majorHAnsi"/>
+          <w:sz w:val="28"/>
+          <w:szCs w:val="28"/>
+        </w:rPr>
+        <w:t>Daniel Godfrey</w:t>
+      </w:r>
+    </w:p>
+    <w:p>
+      <w:pPr>
+        <w:rPr>
+          <w:rFonts w:asciiTheme="majorHAnsi" w:eastAsiaTheme="majorEastAsia" w:hAnsiTheme="majorHAnsi" w:cstheme="majorHAnsi"/>
+          <w:sz w:val="28"/>
+          <w:szCs w:val="28"/>
+        </w:rPr>
+      </w:pPr>
+    </w:p>
+    <w:p>
+      <w:pPr>
+        <w:rPr>
+          <w:rFonts w:asciiTheme="majorHAnsi" w:eastAsiaTheme="majorEastAsia" w:hAnsiTheme="majorHAnsi" w:cstheme="majorHAnsi"/>
+          <w:sz w:val="28"/>
+          <w:szCs w:val="28"/>
+        </w:rPr>
+      </w:pPr>
+    </w:p>
+    <w:p>
+      <w:pPr>
         <w:rPr>
           <w:rFonts w:asciiTheme="majorHAnsi" w:eastAsiaTheme="majorEastAsia" w:hAnsiTheme="majorHAnsi" w:cstheme="majorHAnsi"/>
           <w:b/>
@@ -524,46 +569,8 @@
           <w:szCs w:val="28"/>
           <w:u w:val="single"/>
         </w:rPr>
-        <w:t>Server Developer</w:t>
-      </w:r>
-    </w:p>
-    <w:p>
-      <w:pPr>
-        <w:rPr>
-          <w:rFonts w:asciiTheme="majorHAnsi" w:eastAsiaTheme="majorEastAsia" w:hAnsiTheme="majorHAnsi" w:cstheme="majorHAnsi"/>
-          <w:sz w:val="28"/>
-          <w:szCs w:val="28"/>
-        </w:rPr>
-      </w:pPr>
-      <w:r>
-        <w:rPr>
-          <w:rFonts w:asciiTheme="majorHAnsi" w:eastAsiaTheme="majorEastAsia" w:hAnsiTheme="majorHAnsi" w:cstheme="majorHAnsi"/>
-          <w:sz w:val="28"/>
-          <w:szCs w:val="28"/>
-        </w:rPr>
-        <w:t>Christian Melendez</w:t>
-      </w:r>
-    </w:p>
-    <w:p>
-      <w:pPr>
-        <w:rPr>
-          <w:rFonts w:asciiTheme="majorHAnsi" w:eastAsiaTheme="majorEastAsia" w:hAnsiTheme="majorHAnsi" w:cstheme="majorHAnsi"/>
-          <w:sz w:val="28"/>
-          <w:szCs w:val="28"/>
-        </w:rPr>
-      </w:pPr>
-    </w:p>
-    <w:p>
-      <w:pPr>
-        <w:rPr>
-          <w:rFonts w:asciiTheme="majorHAnsi" w:eastAsiaTheme="majorEastAsia" w:hAnsiTheme="majorHAnsi" w:cstheme="majorHAnsi"/>
-          <w:sz w:val="28"/>
-          <w:szCs w:val="28"/>
-        </w:rPr>
-      </w:pPr>
-    </w:p>
-    <w:p>
-      <w:pPr>
+      </w:pPr>
+      <w:r>
         <w:rPr>
           <w:rFonts w:asciiTheme="majorHAnsi" w:eastAsiaTheme="majorEastAsia" w:hAnsiTheme="majorHAnsi" w:cstheme="majorHAnsi"/>
           <w:b/>
@@ -572,8 +579,46 @@
           <w:szCs w:val="28"/>
           <w:u w:val="single"/>
         </w:rPr>
-      </w:pPr>
-      <w:r>
+        <w:t>Server Developer</w:t>
+      </w:r>
+    </w:p>
+    <w:p>
+      <w:pPr>
+        <w:rPr>
+          <w:rFonts w:asciiTheme="majorHAnsi" w:eastAsiaTheme="majorEastAsia" w:hAnsiTheme="majorHAnsi" w:cstheme="majorHAnsi"/>
+          <w:sz w:val="28"/>
+          <w:szCs w:val="28"/>
+        </w:rPr>
+      </w:pPr>
+      <w:r>
+        <w:rPr>
+          <w:rFonts w:asciiTheme="majorHAnsi" w:eastAsiaTheme="majorEastAsia" w:hAnsiTheme="majorHAnsi" w:cstheme="majorHAnsi"/>
+          <w:sz w:val="28"/>
+          <w:szCs w:val="28"/>
+        </w:rPr>
+        <w:t>Christian Melendez</w:t>
+      </w:r>
+    </w:p>
+    <w:p>
+      <w:pPr>
+        <w:rPr>
+          <w:rFonts w:asciiTheme="majorHAnsi" w:eastAsiaTheme="majorEastAsia" w:hAnsiTheme="majorHAnsi" w:cstheme="majorHAnsi"/>
+          <w:sz w:val="28"/>
+          <w:szCs w:val="28"/>
+        </w:rPr>
+      </w:pPr>
+    </w:p>
+    <w:p>
+      <w:pPr>
+        <w:rPr>
+          <w:rFonts w:asciiTheme="majorHAnsi" w:eastAsiaTheme="majorEastAsia" w:hAnsiTheme="majorHAnsi" w:cstheme="majorHAnsi"/>
+          <w:sz w:val="28"/>
+          <w:szCs w:val="28"/>
+        </w:rPr>
+      </w:pPr>
+    </w:p>
+    <w:p>
+      <w:pPr>
         <w:rPr>
           <w:rFonts w:asciiTheme="majorHAnsi" w:eastAsiaTheme="majorEastAsia" w:hAnsiTheme="majorHAnsi" w:cstheme="majorHAnsi"/>
           <w:b/>
@@ -582,6 +627,16 @@
           <w:szCs w:val="28"/>
           <w:u w:val="single"/>
         </w:rPr>
+      </w:pPr>
+      <w:r>
+        <w:rPr>
+          <w:rFonts w:asciiTheme="majorHAnsi" w:eastAsiaTheme="majorEastAsia" w:hAnsiTheme="majorHAnsi" w:cstheme="majorHAnsi"/>
+          <w:b/>
+          <w:bCs/>
+          <w:sz w:val="28"/>
+          <w:szCs w:val="28"/>
+          <w:u w:val="single"/>
+        </w:rPr>
         <w:t>Implementation Developer</w:t>
       </w:r>
     </w:p>
@@ -599,8 +654,18 @@
           <w:sz w:val="28"/>
           <w:szCs w:val="28"/>
         </w:rPr>
-        <w:t>Dmitry Polozov</w:t>
-      </w:r>
+        <w:t xml:space="preserve">Dmitry </w:t>
+      </w:r>
+      <w:proofErr w:type="spellStart"/>
+      <w:r>
+        <w:rPr>
+          <w:rFonts w:asciiTheme="majorHAnsi" w:eastAsiaTheme="majorEastAsia" w:hAnsiTheme="majorHAnsi" w:cstheme="majorHAnsi"/>
+          <w:sz w:val="28"/>
+          <w:szCs w:val="28"/>
+        </w:rPr>
+        <w:t>Polozov</w:t>
+      </w:r>
+      <w:proofErr w:type="spellEnd"/>
     </w:p>
     <w:p>
       <w:pPr>
@@ -1249,12 +1314,21 @@
             <w:pPr>
               <w:ind w:left="4"/>
             </w:pPr>
-            <w:r>
-              <w:rPr>
-                <w:rFonts w:eastAsia="Arial"/>
-                <w:sz w:val="20"/>
-              </w:rPr>
-              <w:t>Itedentifier of a perishable food product that would be stored in a fridge</w:t>
+            <w:proofErr w:type="spellStart"/>
+            <w:r>
+              <w:rPr>
+                <w:rFonts w:eastAsia="Arial"/>
+                <w:sz w:val="20"/>
+              </w:rPr>
+              <w:t>Itedentifier</w:t>
+            </w:r>
+            <w:proofErr w:type="spellEnd"/>
+            <w:r>
+              <w:rPr>
+                <w:rFonts w:eastAsia="Arial"/>
+                <w:sz w:val="20"/>
+              </w:rPr>
+              <w:t xml:space="preserve"> of a perishable food product that would be stored in a fridge</w:t>
             </w:r>
           </w:p>
         </w:tc>
@@ -2526,12 +2600,21 @@
             </w:r>
           </w:p>
           <w:p>
-            <w:r>
-              <w:rPr>
-                <w:rFonts w:eastAsia="Arial"/>
-                <w:sz w:val="20"/>
-              </w:rPr>
-              <w:t>Matty}</w:t>
+            <w:proofErr w:type="spellStart"/>
+            <w:r>
+              <w:rPr>
+                <w:rFonts w:eastAsia="Arial"/>
+                <w:sz w:val="20"/>
+              </w:rPr>
+              <w:t>Matty</w:t>
+            </w:r>
+            <w:proofErr w:type="spellEnd"/>
+            <w:r>
+              <w:rPr>
+                <w:rFonts w:eastAsia="Arial"/>
+                <w:sz w:val="20"/>
+              </w:rPr>
+              <w:t>}</w:t>
             </w:r>
           </w:p>
         </w:tc>
@@ -2566,6 +2649,7 @@
             <w:pPr>
               <w:ind w:left="4"/>
             </w:pPr>
+            <w:proofErr w:type="spellStart"/>
             <w:r>
               <w:rPr>
                 <w:rFonts w:eastAsia="Arial"/>
@@ -2573,6 +2657,7 @@
               </w:rPr>
               <w:t>familyName</w:t>
             </w:r>
+            <w:proofErr w:type="spellEnd"/>
           </w:p>
         </w:tc>
         <w:tc>
@@ -2671,6 +2756,7 @@
             <w:pPr>
               <w:ind w:left="4"/>
             </w:pPr>
+            <w:proofErr w:type="spellStart"/>
             <w:r>
               <w:rPr>
                 <w:rFonts w:eastAsia="Arial"/>
@@ -2679,6 +2765,7 @@
               <w:lastRenderedPageBreak/>
               <w:t>profilePic</w:t>
             </w:r>
+            <w:proofErr w:type="spellEnd"/>
           </w:p>
         </w:tc>
         <w:tc>
@@ -2881,6 +2968,7 @@
             <w:pPr>
               <w:ind w:left="4"/>
             </w:pPr>
+            <w:proofErr w:type="spellStart"/>
             <w:r>
               <w:rPr>
                 <w:rFonts w:eastAsia="Arial"/>
@@ -2888,6 +2976,7 @@
               </w:rPr>
               <w:t>dailyNutrition</w:t>
             </w:r>
+            <w:proofErr w:type="spellEnd"/>
           </w:p>
         </w:tc>
         <w:tc>
@@ -2939,7 +3028,23 @@
                 <w:rFonts w:eastAsia="Arial"/>
                 <w:sz w:val="20"/>
               </w:rPr>
-              <w:t>An array of documents with each days nutrition.</w:t>
+              <w:t xml:space="preserve">An array of documents with each </w:t>
+            </w:r>
+            <w:proofErr w:type="gramStart"/>
+            <w:r>
+              <w:rPr>
+                <w:rFonts w:eastAsia="Arial"/>
+                <w:sz w:val="20"/>
+              </w:rPr>
+              <w:t>days</w:t>
+            </w:r>
+            <w:proofErr w:type="gramEnd"/>
+            <w:r>
+              <w:rPr>
+                <w:rFonts w:eastAsia="Arial"/>
+                <w:sz w:val="20"/>
+              </w:rPr>
+              <w:t xml:space="preserve"> nutrition.</w:t>
             </w:r>
           </w:p>
         </w:tc>
@@ -2981,13 +3086,31 @@
             <w:pPr>
               <w:ind w:left="4"/>
             </w:pPr>
-            <w:r>
-              <w:rPr>
-                <w:rFonts w:eastAsia="Arial"/>
-                <w:sz w:val="20"/>
-              </w:rPr>
-              <w:t>dailyNutrition/dailyCalories</w:t>
-            </w:r>
+            <w:proofErr w:type="spellStart"/>
+            <w:r>
+              <w:rPr>
+                <w:rFonts w:eastAsia="Arial"/>
+                <w:sz w:val="20"/>
+              </w:rPr>
+              <w:t>dailyNutrition</w:t>
+            </w:r>
+            <w:proofErr w:type="spellEnd"/>
+            <w:r>
+              <w:rPr>
+                <w:rFonts w:eastAsia="Arial"/>
+                <w:sz w:val="20"/>
+              </w:rPr>
+              <w:t>/</w:t>
+            </w:r>
+            <w:proofErr w:type="spellStart"/>
+            <w:r>
+              <w:rPr>
+                <w:rFonts w:eastAsia="Arial"/>
+                <w:sz w:val="20"/>
+              </w:rPr>
+              <w:t>dailyCalories</w:t>
+            </w:r>
+            <w:proofErr w:type="spellEnd"/>
           </w:p>
         </w:tc>
         <w:tc>
@@ -3090,13 +3213,31 @@
             <w:pPr>
               <w:ind w:left="4"/>
             </w:pPr>
-            <w:r>
-              <w:rPr>
-                <w:rFonts w:eastAsia="Arial"/>
-                <w:sz w:val="20"/>
-              </w:rPr>
-              <w:t>dailyNutrition/dailyCarbs</w:t>
-            </w:r>
+            <w:proofErr w:type="spellStart"/>
+            <w:r>
+              <w:rPr>
+                <w:rFonts w:eastAsia="Arial"/>
+                <w:sz w:val="20"/>
+              </w:rPr>
+              <w:t>dailyNutrition</w:t>
+            </w:r>
+            <w:proofErr w:type="spellEnd"/>
+            <w:r>
+              <w:rPr>
+                <w:rFonts w:eastAsia="Arial"/>
+                <w:sz w:val="20"/>
+              </w:rPr>
+              <w:t>/</w:t>
+            </w:r>
+            <w:proofErr w:type="spellStart"/>
+            <w:r>
+              <w:rPr>
+                <w:rFonts w:eastAsia="Arial"/>
+                <w:sz w:val="20"/>
+              </w:rPr>
+              <w:t>dailyCarbs</w:t>
+            </w:r>
+            <w:proofErr w:type="spellEnd"/>
           </w:p>
         </w:tc>
         <w:tc>
@@ -3199,13 +3340,31 @@
             <w:pPr>
               <w:ind w:left="4"/>
             </w:pPr>
-            <w:r>
-              <w:rPr>
-                <w:rFonts w:eastAsia="Arial"/>
-                <w:sz w:val="20"/>
-              </w:rPr>
-              <w:t>dailyNutrition/dailyProtein</w:t>
-            </w:r>
+            <w:proofErr w:type="spellStart"/>
+            <w:r>
+              <w:rPr>
+                <w:rFonts w:eastAsia="Arial"/>
+                <w:sz w:val="20"/>
+              </w:rPr>
+              <w:t>dailyNutrition</w:t>
+            </w:r>
+            <w:proofErr w:type="spellEnd"/>
+            <w:r>
+              <w:rPr>
+                <w:rFonts w:eastAsia="Arial"/>
+                <w:sz w:val="20"/>
+              </w:rPr>
+              <w:t>/</w:t>
+            </w:r>
+            <w:proofErr w:type="spellStart"/>
+            <w:r>
+              <w:rPr>
+                <w:rFonts w:eastAsia="Arial"/>
+                <w:sz w:val="20"/>
+              </w:rPr>
+              <w:t>dailyProtein</w:t>
+            </w:r>
+            <w:proofErr w:type="spellEnd"/>
           </w:p>
         </w:tc>
         <w:tc>
@@ -3342,13 +3501,31 @@
             <w:pPr>
               <w:ind w:left="2"/>
             </w:pPr>
-            <w:r>
-              <w:rPr>
-                <w:rFonts w:eastAsia="Arial"/>
-                <w:sz w:val="20"/>
-              </w:rPr>
-              <w:t>dailyNutrition/dailyFat</w:t>
-            </w:r>
+            <w:proofErr w:type="spellStart"/>
+            <w:r>
+              <w:rPr>
+                <w:rFonts w:eastAsia="Arial"/>
+                <w:sz w:val="20"/>
+              </w:rPr>
+              <w:t>dailyNutrition</w:t>
+            </w:r>
+            <w:proofErr w:type="spellEnd"/>
+            <w:r>
+              <w:rPr>
+                <w:rFonts w:eastAsia="Arial"/>
+                <w:sz w:val="20"/>
+              </w:rPr>
+              <w:t>/</w:t>
+            </w:r>
+            <w:proofErr w:type="spellStart"/>
+            <w:r>
+              <w:rPr>
+                <w:rFonts w:eastAsia="Arial"/>
+                <w:sz w:val="20"/>
+              </w:rPr>
+              <w:t>dailyFat</w:t>
+            </w:r>
+            <w:proofErr w:type="spellEnd"/>
           </w:p>
         </w:tc>
         <w:tc>
@@ -3478,13 +3655,31 @@
             <w:pPr>
               <w:ind w:left="2"/>
             </w:pPr>
-            <w:r>
-              <w:rPr>
-                <w:rFonts w:eastAsia="Arial"/>
-                <w:sz w:val="20"/>
-              </w:rPr>
-              <w:t>dailyNutrition/dailySugar</w:t>
-            </w:r>
+            <w:proofErr w:type="spellStart"/>
+            <w:r>
+              <w:rPr>
+                <w:rFonts w:eastAsia="Arial"/>
+                <w:sz w:val="20"/>
+              </w:rPr>
+              <w:t>dailyNutrition</w:t>
+            </w:r>
+            <w:proofErr w:type="spellEnd"/>
+            <w:r>
+              <w:rPr>
+                <w:rFonts w:eastAsia="Arial"/>
+                <w:sz w:val="20"/>
+              </w:rPr>
+              <w:t>/</w:t>
+            </w:r>
+            <w:proofErr w:type="spellStart"/>
+            <w:r>
+              <w:rPr>
+                <w:rFonts w:eastAsia="Arial"/>
+                <w:sz w:val="20"/>
+              </w:rPr>
+              <w:t>dailySugar</w:t>
+            </w:r>
+            <w:proofErr w:type="spellEnd"/>
           </w:p>
         </w:tc>
         <w:tc>
@@ -3613,6 +3808,7 @@
             <w:pPr>
               <w:ind w:left="2"/>
             </w:pPr>
+            <w:proofErr w:type="spellStart"/>
             <w:r>
               <w:rPr>
                 <w:rFonts w:eastAsia="Arial"/>
@@ -3620,6 +3816,7 @@
               </w:rPr>
               <w:t>dietaryRestrictions</w:t>
             </w:r>
+            <w:proofErr w:type="spellEnd"/>
           </w:p>
         </w:tc>
         <w:tc>
@@ -4338,7 +4535,23 @@
                 <w:rFonts w:eastAsia="Arial"/>
                 <w:sz w:val="20"/>
               </w:rPr>
-              <w:t>Date in miliseconds since January 1st 1970</w:t>
+              <w:t xml:space="preserve">Date in </w:t>
+            </w:r>
+            <w:proofErr w:type="spellStart"/>
+            <w:r>
+              <w:rPr>
+                <w:rFonts w:eastAsia="Arial"/>
+                <w:sz w:val="20"/>
+              </w:rPr>
+              <w:t>miliseconds</w:t>
+            </w:r>
+            <w:proofErr w:type="spellEnd"/>
+            <w:r>
+              <w:rPr>
+                <w:rFonts w:eastAsia="Arial"/>
+                <w:sz w:val="20"/>
+              </w:rPr>
+              <w:t xml:space="preserve"> since January 1st 1970</w:t>
             </w:r>
           </w:p>
         </w:tc>
@@ -4535,8 +4748,17 @@
                 <w:rFonts w:eastAsia="Arial"/>
                 <w:sz w:val="20"/>
               </w:rPr>
-              <w:t>workouts/workoutName</w:t>
-            </w:r>
+              <w:t>workouts/</w:t>
+            </w:r>
+            <w:proofErr w:type="spellStart"/>
+            <w:r>
+              <w:rPr>
+                <w:rFonts w:eastAsia="Arial"/>
+                <w:sz w:val="20"/>
+              </w:rPr>
+              <w:t>workoutName</w:t>
+            </w:r>
+            <w:proofErr w:type="spellEnd"/>
           </w:p>
         </w:tc>
         <w:tc>
@@ -4663,8 +4885,17 @@
                 <w:rFonts w:eastAsia="Arial"/>
                 <w:sz w:val="20"/>
               </w:rPr>
-              <w:t>workouts/workoutDate</w:t>
-            </w:r>
+              <w:t>workouts/</w:t>
+            </w:r>
+            <w:proofErr w:type="spellStart"/>
+            <w:r>
+              <w:rPr>
+                <w:rFonts w:eastAsia="Arial"/>
+                <w:sz w:val="20"/>
+              </w:rPr>
+              <w:t>workoutDate</w:t>
+            </w:r>
+            <w:proofErr w:type="spellEnd"/>
           </w:p>
         </w:tc>
         <w:tc>
@@ -4792,8 +5023,17 @@
                 <w:rFonts w:eastAsia="Arial"/>
                 <w:sz w:val="20"/>
               </w:rPr>
-              <w:t>workouts/caloriesBurned</w:t>
-            </w:r>
+              <w:t>workouts/</w:t>
+            </w:r>
+            <w:proofErr w:type="spellStart"/>
+            <w:r>
+              <w:rPr>
+                <w:rFonts w:eastAsia="Arial"/>
+                <w:sz w:val="20"/>
+              </w:rPr>
+              <w:t>caloriesBurned</w:t>
+            </w:r>
+            <w:proofErr w:type="spellEnd"/>
           </w:p>
         </w:tc>
         <w:tc>
@@ -4937,6 +5177,7 @@
             <w:pPr>
               <w:ind w:left="2"/>
             </w:pPr>
+            <w:proofErr w:type="spellStart"/>
             <w:r>
               <w:rPr>
                 <w:rFonts w:eastAsia="Arial"/>
@@ -4944,6 +5185,7 @@
               </w:rPr>
               <w:t>shoppingList</w:t>
             </w:r>
+            <w:proofErr w:type="spellEnd"/>
           </w:p>
         </w:tc>
         <w:tc>
@@ -5473,6 +5715,7 @@
             <w:pPr>
               <w:ind w:left="2"/>
             </w:pPr>
+            <w:proofErr w:type="spellStart"/>
             <w:r>
               <w:rPr>
                 <w:rFonts w:eastAsia="Arial"/>
@@ -5480,6 +5723,7 @@
               </w:rPr>
               <w:t>recipeName</w:t>
             </w:r>
+            <w:proofErr w:type="spellEnd"/>
           </w:p>
         </w:tc>
         <w:tc>
@@ -5735,8 +5979,17 @@
                 <w:sz w:val="20"/>
               </w:rPr>
               <w:lastRenderedPageBreak/>
-              <w:t>ingredients/ingredientAmount</w:t>
-            </w:r>
+              <w:t>ingredients/</w:t>
+            </w:r>
+            <w:proofErr w:type="spellStart"/>
+            <w:r>
+              <w:rPr>
+                <w:rFonts w:eastAsia="Arial"/>
+                <w:sz w:val="20"/>
+              </w:rPr>
+              <w:t>ingredientAmount</w:t>
+            </w:r>
+            <w:proofErr w:type="spellEnd"/>
           </w:p>
         </w:tc>
         <w:tc>
@@ -5867,8 +6120,17 @@
                 <w:rFonts w:eastAsia="Arial"/>
                 <w:sz w:val="20"/>
               </w:rPr>
-              <w:t>ingredients/ingredientName</w:t>
-            </w:r>
+              <w:t>ingredients/</w:t>
+            </w:r>
+            <w:proofErr w:type="spellStart"/>
+            <w:r>
+              <w:rPr>
+                <w:rFonts w:eastAsia="Arial"/>
+                <w:sz w:val="20"/>
+              </w:rPr>
+              <w:t>ingredientName</w:t>
+            </w:r>
+            <w:proofErr w:type="spellEnd"/>
           </w:p>
         </w:tc>
         <w:tc>
@@ -6242,6 +6504,7 @@
             <w:pPr>
               <w:ind w:left="2"/>
             </w:pPr>
+            <w:proofErr w:type="spellStart"/>
             <w:r>
               <w:rPr>
                 <w:rFonts w:eastAsia="Arial"/>
@@ -6249,6 +6512,7 @@
               </w:rPr>
               <w:t>recipeCalories</w:t>
             </w:r>
+            <w:proofErr w:type="spellEnd"/>
           </w:p>
         </w:tc>
         <w:tc>
@@ -6374,6 +6638,7 @@
             <w:pPr>
               <w:ind w:left="2"/>
             </w:pPr>
+            <w:proofErr w:type="spellStart"/>
             <w:r>
               <w:rPr>
                 <w:rFonts w:eastAsia="Arial"/>
@@ -6381,6 +6646,7 @@
               </w:rPr>
               <w:t>recipeCarbs</w:t>
             </w:r>
+            <w:proofErr w:type="spellEnd"/>
           </w:p>
         </w:tc>
         <w:tc>
@@ -6527,6 +6793,7 @@
             <w:vAlign w:val="bottom"/>
           </w:tcPr>
           <w:p>
+            <w:proofErr w:type="spellStart"/>
             <w:r>
               <w:rPr>
                 <w:rFonts w:eastAsia="Arial"/>
@@ -6534,6 +6801,7 @@
               </w:rPr>
               <w:t>recipeProtein</w:t>
             </w:r>
+            <w:proofErr w:type="spellEnd"/>
           </w:p>
         </w:tc>
         <w:tc>
@@ -6656,6 +6924,7 @@
             </w:tcBorders>
           </w:tcPr>
           <w:p>
+            <w:proofErr w:type="spellStart"/>
             <w:r>
               <w:rPr>
                 <w:rFonts w:eastAsia="Arial"/>
@@ -6663,6 +6932,7 @@
               </w:rPr>
               <w:t>recipeFat</w:t>
             </w:r>
+            <w:proofErr w:type="spellEnd"/>
           </w:p>
         </w:tc>
         <w:tc>
@@ -6782,6 +7052,7 @@
             <w:vAlign w:val="bottom"/>
           </w:tcPr>
           <w:p>
+            <w:proofErr w:type="spellStart"/>
             <w:r>
               <w:rPr>
                 <w:rFonts w:eastAsia="Arial"/>
@@ -6789,6 +7060,7 @@
               </w:rPr>
               <w:t>recipeSugar</w:t>
             </w:r>
+            <w:proofErr w:type="spellEnd"/>
           </w:p>
         </w:tc>
         <w:tc>
@@ -6938,10 +7210,610 @@
     </w:p>
     <w:p/>
     <w:p>
-      <w:r>
-        <w:t>FFFFFFFFFFFFFFFUUUUUUUUUUUUUUUUUUCCCCCCCCCKKKKKK MMMMMEEEEEEEE</w:t>
-      </w:r>
-    </w:p>
+      <w:pPr>
+        <w:pStyle w:val="Heading1"/>
+        <w:numPr>
+          <w:ilvl w:val="0"/>
+          <w:numId w:val="0"/>
+        </w:numPr>
+        <w:ind w:left="432" w:hanging="432"/>
+        <w:rPr>
+          <w:sz w:val="24"/>
+          <w:szCs w:val="24"/>
+        </w:rPr>
+      </w:pPr>
+      <w:r>
+        <w:rPr>
+          <w:rFonts w:ascii="Calibri" w:hAnsi="Calibri" w:cs="Calibri"/>
+          <w:color w:val="2B4574"/>
+          <w:sz w:val="24"/>
+          <w:szCs w:val="24"/>
+        </w:rPr>
+        <w:t>User controlled functional requirements for Product (and priority 1-4)</w:t>
+      </w:r>
+      <w:r>
+        <w:rPr>
+          <w:rFonts w:ascii="Calibri" w:hAnsi="Calibri" w:cs="Calibri"/>
+          <w:color w:val="2B4574"/>
+          <w:sz w:val="24"/>
+          <w:szCs w:val="24"/>
+        </w:rPr>
+        <w:br/>
+      </w:r>
+    </w:p>
+    <w:p>
+      <w:pPr>
+        <w:pStyle w:val="NormalWeb"/>
+        <w:numPr>
+          <w:ilvl w:val="0"/>
+          <w:numId w:val="44"/>
+        </w:numPr>
+        <w:shd w:val="clear" w:color="auto" w:fill="FFFFFF"/>
+        <w:spacing w:before="0" w:beforeAutospacing="0" w:after="0" w:afterAutospacing="0"/>
+        <w:textAlignment w:val="baseline"/>
+        <w:rPr>
+          <w:color w:val="24292E"/>
+        </w:rPr>
+      </w:pPr>
+      <w:r>
+        <w:rPr>
+          <w:color w:val="24292E"/>
+        </w:rPr>
+        <w:t>Users must be able to freely add/remove items into the fridge without the use of the receipt (4)</w:t>
+      </w:r>
+      <w:r>
+        <w:rPr>
+          <w:color w:val="24292E"/>
+        </w:rPr>
+        <w:br/>
+      </w:r>
+    </w:p>
+    <w:p>
+      <w:pPr>
+        <w:pStyle w:val="NormalWeb"/>
+        <w:numPr>
+          <w:ilvl w:val="0"/>
+          <w:numId w:val="44"/>
+        </w:numPr>
+        <w:shd w:val="clear" w:color="auto" w:fill="FFFFFF"/>
+        <w:spacing w:before="0" w:beforeAutospacing="0" w:after="0" w:afterAutospacing="0"/>
+        <w:textAlignment w:val="baseline"/>
+        <w:rPr>
+          <w:color w:val="24292E"/>
+        </w:rPr>
+      </w:pPr>
+      <w:r>
+        <w:rPr>
+          <w:color w:val="24292E"/>
+        </w:rPr>
+        <w:t> Users must be able to create their own meal plans (2)</w:t>
+      </w:r>
+      <w:r>
+        <w:rPr>
+          <w:color w:val="24292E"/>
+        </w:rPr>
+        <w:br/>
+      </w:r>
+    </w:p>
+    <w:p>
+      <w:pPr>
+        <w:pStyle w:val="NormalWeb"/>
+        <w:numPr>
+          <w:ilvl w:val="0"/>
+          <w:numId w:val="44"/>
+        </w:numPr>
+        <w:shd w:val="clear" w:color="auto" w:fill="FFFFFF"/>
+        <w:spacing w:before="0" w:beforeAutospacing="0" w:after="0" w:afterAutospacing="0"/>
+        <w:textAlignment w:val="baseline"/>
+        <w:rPr>
+          <w:color w:val="24292E"/>
+        </w:rPr>
+      </w:pPr>
+      <w:r>
+        <w:rPr>
+          <w:color w:val="24292E"/>
+        </w:rPr>
+        <w:t>Users must be able to create shopping lists by selecting recipes (3)</w:t>
+      </w:r>
+      <w:r>
+        <w:rPr>
+          <w:color w:val="24292E"/>
+        </w:rPr>
+        <w:br/>
+      </w:r>
+    </w:p>
+    <w:p>
+      <w:pPr>
+        <w:pStyle w:val="NormalWeb"/>
+        <w:numPr>
+          <w:ilvl w:val="0"/>
+          <w:numId w:val="44"/>
+        </w:numPr>
+        <w:shd w:val="clear" w:color="auto" w:fill="FFFFFF"/>
+        <w:spacing w:before="0" w:beforeAutospacing="0" w:after="0" w:afterAutospacing="0"/>
+        <w:textAlignment w:val="baseline"/>
+        <w:rPr>
+          <w:color w:val="24292E"/>
+        </w:rPr>
+      </w:pPr>
+      <w:r>
+        <w:rPr>
+          <w:color w:val="24292E"/>
+        </w:rPr>
+        <w:t>Users must be able to create shopping lists in order to fulfill a meal plan (2)</w:t>
+      </w:r>
+      <w:r>
+        <w:rPr>
+          <w:color w:val="24292E"/>
+        </w:rPr>
+        <w:br/>
+      </w:r>
+    </w:p>
+    <w:p>
+      <w:pPr>
+        <w:pStyle w:val="NormalWeb"/>
+        <w:numPr>
+          <w:ilvl w:val="0"/>
+          <w:numId w:val="44"/>
+        </w:numPr>
+        <w:shd w:val="clear" w:color="auto" w:fill="FFFFFF"/>
+        <w:spacing w:before="0" w:beforeAutospacing="0" w:after="0" w:afterAutospacing="0"/>
+        <w:textAlignment w:val="baseline"/>
+        <w:rPr>
+          <w:color w:val="24292E"/>
+        </w:rPr>
+      </w:pPr>
+      <w:r>
+        <w:rPr>
+          <w:color w:val="24292E"/>
+        </w:rPr>
+        <w:t>Users must be able to ask for reports about their consumption, and must be able view the report from any nutrition category</w:t>
+      </w:r>
+      <w:r>
+        <w:rPr>
+          <w:color w:val="24292E"/>
+        </w:rPr>
+        <w:t xml:space="preserve"> </w:t>
+      </w:r>
+      <w:r>
+        <w:rPr>
+          <w:color w:val="24292E"/>
+        </w:rPr>
+        <w:t>(how many calories, how much protein, how many carbs etc.) (4)</w:t>
+      </w:r>
+      <w:r>
+        <w:rPr>
+          <w:color w:val="24292E"/>
+        </w:rPr>
+        <w:br/>
+      </w:r>
+    </w:p>
+    <w:p>
+      <w:pPr>
+        <w:pStyle w:val="NormalWeb"/>
+        <w:numPr>
+          <w:ilvl w:val="0"/>
+          <w:numId w:val="44"/>
+        </w:numPr>
+        <w:shd w:val="clear" w:color="auto" w:fill="FFFFFF"/>
+        <w:spacing w:before="0" w:beforeAutospacing="0" w:after="240" w:afterAutospacing="0"/>
+        <w:textAlignment w:val="baseline"/>
+        <w:rPr>
+          <w:color w:val="24292E"/>
+        </w:rPr>
+      </w:pPr>
+      <w:r>
+        <w:rPr>
+          <w:color w:val="24292E"/>
+        </w:rPr>
+        <w:t>Users must be able to view the inventory/contents of their fridge at any given time (4)</w:t>
+      </w:r>
+    </w:p>
+    <w:p>
+      <w:pPr>
+        <w:pStyle w:val="NormalWeb"/>
+        <w:numPr>
+          <w:ilvl w:val="1"/>
+          <w:numId w:val="44"/>
+        </w:numPr>
+        <w:shd w:val="clear" w:color="auto" w:fill="FFFFFF"/>
+        <w:spacing w:before="0" w:beforeAutospacing="0" w:after="240" w:afterAutospacing="0"/>
+        <w:textAlignment w:val="baseline"/>
+        <w:rPr>
+          <w:color w:val="24292E"/>
+        </w:rPr>
+      </w:pPr>
+      <w:r>
+        <w:rPr>
+          <w:color w:val="24292E"/>
+        </w:rPr>
+        <w:t> Users must be able to sort their inventory by nutrition categories. (2)</w:t>
+      </w:r>
+    </w:p>
+    <w:p>
+      <w:pPr>
+        <w:pStyle w:val="NormalWeb"/>
+        <w:numPr>
+          <w:ilvl w:val="0"/>
+          <w:numId w:val="44"/>
+        </w:numPr>
+        <w:shd w:val="clear" w:color="auto" w:fill="FFFFFF"/>
+        <w:spacing w:before="0" w:beforeAutospacing="0" w:after="0" w:afterAutospacing="0"/>
+        <w:textAlignment w:val="baseline"/>
+        <w:rPr>
+          <w:color w:val="24292E"/>
+        </w:rPr>
+      </w:pPr>
+      <w:r>
+        <w:rPr>
+          <w:color w:val="24292E"/>
+        </w:rPr>
+        <w:t>User must be able to search for recipes that make use of their current inventory (1)</w:t>
+      </w:r>
+      <w:r>
+        <w:rPr>
+          <w:color w:val="24292E"/>
+        </w:rPr>
+        <w:br/>
+      </w:r>
+    </w:p>
+    <w:p>
+      <w:pPr>
+        <w:pStyle w:val="NormalWeb"/>
+        <w:numPr>
+          <w:ilvl w:val="0"/>
+          <w:numId w:val="44"/>
+        </w:numPr>
+        <w:shd w:val="clear" w:color="auto" w:fill="FFFFFF"/>
+        <w:spacing w:before="0" w:beforeAutospacing="0" w:after="240" w:afterAutospacing="0"/>
+        <w:textAlignment w:val="baseline"/>
+        <w:rPr>
+          <w:color w:val="24292E"/>
+        </w:rPr>
+      </w:pPr>
+      <w:r>
+        <w:rPr>
+          <w:color w:val="24292E"/>
+        </w:rPr>
+        <w:t>User must be able to specify how much of a food item has been consumed (2)</w:t>
+      </w:r>
+    </w:p>
+    <w:p>
+      <w:pPr>
+        <w:pStyle w:val="NormalWeb"/>
+        <w:shd w:val="clear" w:color="auto" w:fill="FFFFFF"/>
+        <w:spacing w:before="0" w:beforeAutospacing="0" w:after="240" w:afterAutospacing="0"/>
+        <w:ind w:left="720"/>
+      </w:pPr>
+    </w:p>
+    <w:p>
+      <w:pPr>
+        <w:pStyle w:val="NormalWeb"/>
+        <w:shd w:val="clear" w:color="auto" w:fill="FFFFFF"/>
+        <w:spacing w:before="0" w:beforeAutospacing="0" w:after="240" w:afterAutospacing="0"/>
+        <w:ind w:left="720"/>
+      </w:pPr>
+    </w:p>
+    <w:p>
+      <w:pPr>
+        <w:pStyle w:val="NormalWeb"/>
+        <w:shd w:val="clear" w:color="auto" w:fill="FFFFFF"/>
+        <w:spacing w:before="0" w:beforeAutospacing="0" w:after="240" w:afterAutospacing="0"/>
+        <w:ind w:left="720"/>
+      </w:pPr>
+    </w:p>
+    <w:p>
+      <w:pPr>
+        <w:pStyle w:val="NormalWeb"/>
+        <w:shd w:val="clear" w:color="auto" w:fill="FFFFFF"/>
+        <w:spacing w:before="0" w:beforeAutospacing="0" w:after="240" w:afterAutospacing="0"/>
+      </w:pPr>
+      <w:r>
+        <w:rPr>
+          <w:rFonts w:ascii="Calibri" w:hAnsi="Calibri" w:cs="Calibri"/>
+          <w:b/>
+          <w:bCs/>
+          <w:color w:val="2B4574"/>
+        </w:rPr>
+        <w:lastRenderedPageBreak/>
+        <w:t>Autonomous functional requirements for Product ordered (and priority 1-4)</w:t>
+      </w:r>
+    </w:p>
+    <w:p>
+      <w:pPr>
+        <w:pStyle w:val="NormalWeb"/>
+        <w:numPr>
+          <w:ilvl w:val="0"/>
+          <w:numId w:val="45"/>
+        </w:numPr>
+        <w:shd w:val="clear" w:color="auto" w:fill="FFFFFF"/>
+        <w:spacing w:before="0" w:beforeAutospacing="0" w:after="0" w:afterAutospacing="0"/>
+        <w:textAlignment w:val="baseline"/>
+        <w:rPr>
+          <w:color w:val="24292E"/>
+        </w:rPr>
+      </w:pPr>
+      <w:r>
+        <w:rPr>
+          <w:color w:val="24292E"/>
+        </w:rPr>
+        <w:t>Product must be able to enter contents of a receipt into the inventory by means of barcode scan (3)</w:t>
+      </w:r>
+      <w:r>
+        <w:rPr>
+          <w:color w:val="24292E"/>
+        </w:rPr>
+        <w:br/>
+      </w:r>
+    </w:p>
+    <w:p>
+      <w:pPr>
+        <w:pStyle w:val="NormalWeb"/>
+        <w:numPr>
+          <w:ilvl w:val="0"/>
+          <w:numId w:val="45"/>
+        </w:numPr>
+        <w:shd w:val="clear" w:color="auto" w:fill="FFFFFF"/>
+        <w:spacing w:before="0" w:beforeAutospacing="0" w:after="0" w:afterAutospacing="0"/>
+        <w:textAlignment w:val="baseline"/>
+        <w:rPr>
+          <w:color w:val="24292E"/>
+        </w:rPr>
+      </w:pPr>
+      <w:r>
+        <w:rPr>
+          <w:color w:val="24292E"/>
+        </w:rPr>
+        <w:t>Product must be able to enter contents of a receipt into the inventory by means of OCR (4)</w:t>
+      </w:r>
+      <w:r>
+        <w:rPr>
+          <w:color w:val="24292E"/>
+        </w:rPr>
+        <w:br/>
+      </w:r>
+    </w:p>
+    <w:p>
+      <w:pPr>
+        <w:pStyle w:val="NormalWeb"/>
+        <w:numPr>
+          <w:ilvl w:val="0"/>
+          <w:numId w:val="45"/>
+        </w:numPr>
+        <w:shd w:val="clear" w:color="auto" w:fill="FFFFFF"/>
+        <w:spacing w:before="0" w:beforeAutospacing="0" w:after="0" w:afterAutospacing="0"/>
+        <w:textAlignment w:val="baseline"/>
+        <w:rPr>
+          <w:color w:val="24292E"/>
+        </w:rPr>
+      </w:pPr>
+      <w:r>
+        <w:rPr>
+          <w:color w:val="24292E"/>
+        </w:rPr>
+        <w:t xml:space="preserve">Upon reading a receipt, Product must be able to discern the category of its contents by food/non-food, perishable/non-perishable, type of </w:t>
+      </w:r>
+      <w:proofErr w:type="gramStart"/>
+      <w:r>
+        <w:rPr>
+          <w:color w:val="24292E"/>
+        </w:rPr>
+        <w:t>item(</w:t>
+      </w:r>
+      <w:proofErr w:type="gramEnd"/>
+      <w:r>
+        <w:rPr>
+          <w:color w:val="24292E"/>
+        </w:rPr>
+        <w:t>poultry, produce, dairy etc.), and quantities of items. (3)</w:t>
+      </w:r>
+      <w:r>
+        <w:rPr>
+          <w:color w:val="24292E"/>
+        </w:rPr>
+        <w:br/>
+      </w:r>
+    </w:p>
+    <w:p>
+      <w:pPr>
+        <w:pStyle w:val="NormalWeb"/>
+        <w:numPr>
+          <w:ilvl w:val="0"/>
+          <w:numId w:val="45"/>
+        </w:numPr>
+        <w:shd w:val="clear" w:color="auto" w:fill="FFFFFF"/>
+        <w:spacing w:before="0" w:beforeAutospacing="0" w:after="240" w:afterAutospacing="0"/>
+        <w:textAlignment w:val="baseline"/>
+        <w:rPr>
+          <w:color w:val="24292E"/>
+        </w:rPr>
+      </w:pPr>
+      <w:r>
+        <w:rPr>
+          <w:color w:val="24292E"/>
+        </w:rPr>
+        <w:t>Must be able to distinguish the type of item upon entry (3)</w:t>
+      </w:r>
+    </w:p>
+    <w:p>
+      <w:pPr>
+        <w:pStyle w:val="NormalWeb"/>
+        <w:numPr>
+          <w:ilvl w:val="1"/>
+          <w:numId w:val="45"/>
+        </w:numPr>
+        <w:shd w:val="clear" w:color="auto" w:fill="FFFFFF"/>
+        <w:spacing w:before="0" w:beforeAutospacing="0" w:after="0" w:afterAutospacing="0"/>
+        <w:textAlignment w:val="baseline"/>
+        <w:rPr>
+          <w:color w:val="24292E"/>
+        </w:rPr>
+      </w:pPr>
+      <w:r>
+        <w:rPr>
+          <w:color w:val="24292E"/>
+        </w:rPr>
+        <w:t>Product must keep a record of the date of purchase/entry of every item (3)</w:t>
+      </w:r>
+    </w:p>
+    <w:p>
+      <w:pPr>
+        <w:pStyle w:val="NormalWeb"/>
+        <w:numPr>
+          <w:ilvl w:val="1"/>
+          <w:numId w:val="45"/>
+        </w:numPr>
+        <w:shd w:val="clear" w:color="auto" w:fill="FFFFFF"/>
+        <w:spacing w:before="0" w:beforeAutospacing="0" w:after="240" w:afterAutospacing="0"/>
+        <w:textAlignment w:val="baseline"/>
+        <w:rPr>
+          <w:color w:val="24292E"/>
+        </w:rPr>
+      </w:pPr>
+      <w:r>
+        <w:rPr>
+          <w:color w:val="24292E"/>
+        </w:rPr>
+        <w:t> Product must keep a record of expiration of items if applicable (3)</w:t>
+      </w:r>
+    </w:p>
+    <w:p>
+      <w:pPr>
+        <w:pStyle w:val="NormalWeb"/>
+        <w:numPr>
+          <w:ilvl w:val="0"/>
+          <w:numId w:val="45"/>
+        </w:numPr>
+        <w:shd w:val="clear" w:color="auto" w:fill="FFFFFF"/>
+        <w:spacing w:before="0" w:beforeAutospacing="0" w:after="0" w:afterAutospacing="0"/>
+        <w:textAlignment w:val="baseline"/>
+        <w:rPr>
+          <w:color w:val="24292E"/>
+        </w:rPr>
+      </w:pPr>
+      <w:r>
+        <w:rPr>
+          <w:color w:val="24292E"/>
+        </w:rPr>
+        <w:t>Must be able to retrieve nutritional information about current inventory items by referencing a database of all Costco grocery items and their nutritional information (3)</w:t>
+      </w:r>
+      <w:r>
+        <w:rPr>
+          <w:color w:val="24292E"/>
+        </w:rPr>
+        <w:br/>
+      </w:r>
+    </w:p>
+    <w:p>
+      <w:pPr>
+        <w:pStyle w:val="NormalWeb"/>
+        <w:numPr>
+          <w:ilvl w:val="0"/>
+          <w:numId w:val="45"/>
+        </w:numPr>
+        <w:shd w:val="clear" w:color="auto" w:fill="FFFFFF"/>
+        <w:spacing w:before="0" w:beforeAutospacing="0" w:after="0" w:afterAutospacing="0"/>
+        <w:textAlignment w:val="baseline"/>
+        <w:rPr>
+          <w:color w:val="24292E"/>
+        </w:rPr>
+      </w:pPr>
+      <w:r>
+        <w:rPr>
+          <w:color w:val="24292E"/>
+        </w:rPr>
+        <w:t>Must be able to retrieve nutrition</w:t>
+      </w:r>
+      <w:bookmarkStart w:id="1" w:name="_GoBack"/>
+      <w:r>
+        <w:rPr>
+          <w:color w:val="24292E"/>
+        </w:rPr>
+        <w:t>a</w:t>
+      </w:r>
+      <w:bookmarkEnd w:id="1"/>
+      <w:r>
+        <w:rPr>
+          <w:color w:val="24292E"/>
+        </w:rPr>
+        <w:t>l information of items specified in recipes or meal plans by referencing a database of all Costco grocery items and their nutritional information (2)</w:t>
+      </w:r>
+      <w:r>
+        <w:rPr>
+          <w:color w:val="24292E"/>
+        </w:rPr>
+        <w:br/>
+      </w:r>
+    </w:p>
+    <w:p>
+      <w:pPr>
+        <w:pStyle w:val="NormalWeb"/>
+        <w:numPr>
+          <w:ilvl w:val="0"/>
+          <w:numId w:val="45"/>
+        </w:numPr>
+        <w:shd w:val="clear" w:color="auto" w:fill="FFFFFF"/>
+        <w:spacing w:before="0" w:beforeAutospacing="0" w:after="240" w:afterAutospacing="0"/>
+        <w:textAlignment w:val="baseline"/>
+        <w:rPr>
+          <w:color w:val="24292E"/>
+        </w:rPr>
+      </w:pPr>
+      <w:r>
+        <w:rPr>
+          <w:color w:val="24292E"/>
+        </w:rPr>
+        <w:t>Product must allow the addition of other Users under control of the main User’s profile (1)</w:t>
+      </w:r>
+    </w:p>
+    <w:p>
+      <w:pPr>
+        <w:pStyle w:val="NormalWeb"/>
+        <w:shd w:val="clear" w:color="auto" w:fill="FFFFFF"/>
+        <w:spacing w:before="0" w:beforeAutospacing="0" w:after="240" w:afterAutospacing="0"/>
+        <w:ind w:left="720"/>
+      </w:pPr>
+      <w:r>
+        <w:t> </w:t>
+      </w:r>
+    </w:p>
+    <w:p>
+      <w:pPr>
+        <w:pStyle w:val="NormalWeb"/>
+        <w:spacing w:before="0" w:beforeAutospacing="0" w:after="0" w:afterAutospacing="0"/>
+      </w:pPr>
+      <w:r>
+        <w:rPr>
+          <w:rFonts w:ascii="Calibri" w:hAnsi="Calibri" w:cs="Calibri"/>
+          <w:b/>
+          <w:bCs/>
+          <w:color w:val="2B4574"/>
+        </w:rPr>
+        <w:t>Other functional requirements for Product</w:t>
+      </w:r>
+    </w:p>
+    <w:p/>
+    <w:p>
+      <w:pPr>
+        <w:pStyle w:val="NormalWeb"/>
+        <w:numPr>
+          <w:ilvl w:val="0"/>
+          <w:numId w:val="46"/>
+        </w:numPr>
+        <w:spacing w:before="0" w:beforeAutospacing="0" w:after="0" w:afterAutospacing="0"/>
+        <w:textAlignment w:val="baseline"/>
+        <w:rPr>
+          <w:color w:val="24292E"/>
+        </w:rPr>
+      </w:pPr>
+      <w:r>
+        <w:rPr>
+          <w:color w:val="24292E"/>
+        </w:rPr>
+        <w:t>Product must pull data of all Costco grocery items and their nutritional information (4)</w:t>
+      </w:r>
+    </w:p>
+    <w:p/>
     <w:p/>
     <w:p>
       <w:pPr>
@@ -7183,7 +8055,23 @@
           <w:color w:val="1D1C1D"/>
           <w:shd w:val="clear" w:color="auto" w:fill="F8F8F8"/>
         </w:rPr>
-        <w:t>and designed a prototype of a functional application for a phone web page. Using an iphone 8 as a template, we have made multiple walkthrough states.</w:t>
+        <w:t xml:space="preserve">and designed a prototype of a functional application for a phone web page. Using an </w:t>
+      </w:r>
+      <w:proofErr w:type="spellStart"/>
+      <w:r>
+        <w:rPr>
+          <w:color w:val="1D1C1D"/>
+          <w:shd w:val="clear" w:color="auto" w:fill="F8F8F8"/>
+        </w:rPr>
+        <w:t>iphone</w:t>
+      </w:r>
+      <w:proofErr w:type="spellEnd"/>
+      <w:r>
+        <w:rPr>
+          <w:color w:val="1D1C1D"/>
+          <w:shd w:val="clear" w:color="auto" w:fill="F8F8F8"/>
+        </w:rPr>
+        <w:t xml:space="preserve"> 8 as a template, we have made multiple walkthrough states.</w:t>
       </w:r>
     </w:p>
     <w:p>
@@ -7371,7 +8259,31 @@
     </w:p>
     <w:p>
       <w:r>
-        <w:t>The main database we are using for our project will be a MongoDB database that uses noSQL. While SQL databases organize data relationally which can be visualized as a table, noSQL organizes data in collections and documents. In noSQL, a database entry does not require a specific scheme meaning documents held in a related collection can have different formats and data types. While our database has this functionality, the structure of our data allows us to still visual the data in a table as will be shown.</w:t>
+        <w:t xml:space="preserve">The main database we are using for our project will be a MongoDB database that uses </w:t>
+      </w:r>
+      <w:proofErr w:type="spellStart"/>
+      <w:r>
+        <w:t>noSQL</w:t>
+      </w:r>
+      <w:proofErr w:type="spellEnd"/>
+      <w:r>
+        <w:t xml:space="preserve">. While SQL databases organize data relationally which can be visualized as a table, </w:t>
+      </w:r>
+      <w:proofErr w:type="spellStart"/>
+      <w:r>
+        <w:t>noSQL</w:t>
+      </w:r>
+      <w:proofErr w:type="spellEnd"/>
+      <w:r>
+        <w:t xml:space="preserve"> organizes data in collections and documents. In </w:t>
+      </w:r>
+      <w:proofErr w:type="spellStart"/>
+      <w:r>
+        <w:t>noSQL</w:t>
+      </w:r>
+      <w:proofErr w:type="spellEnd"/>
+      <w:r>
+        <w:t>, a database entry does not require a specific scheme meaning documents held in a related collection can have different formats and data types. While our database has this functionality, the structure of our data allows us to still visual the data in a table as will be shown.</w:t>
       </w:r>
     </w:p>
     <w:p/>
@@ -7456,23 +8368,43 @@
       </w:r>
     </w:p>
     <w:p>
-      <w:r>
-        <w:t>name = “Daniel”,</w:t>
-      </w:r>
-    </w:p>
-    <w:p>
-      <w:r>
-        <w:t>height = 6.2,</w:t>
-      </w:r>
-    </w:p>
-    <w:p>
-      <w:r>
-        <w:t>age = 26,</w:t>
-      </w:r>
-    </w:p>
-    <w:p>
-      <w:r>
-        <w:t>schools = [“SFSU”, “CSM”, “CCSF”]</w:t>
+      <w:proofErr w:type="gramStart"/>
+      <w:r>
+        <w:t>name</w:t>
+      </w:r>
+      <w:proofErr w:type="gramEnd"/>
+      <w:r>
+        <w:t xml:space="preserve"> = “Daniel”,</w:t>
+      </w:r>
+    </w:p>
+    <w:p>
+      <w:proofErr w:type="gramStart"/>
+      <w:r>
+        <w:t>height</w:t>
+      </w:r>
+      <w:proofErr w:type="gramEnd"/>
+      <w:r>
+        <w:t xml:space="preserve"> = 6.2,</w:t>
+      </w:r>
+    </w:p>
+    <w:p>
+      <w:proofErr w:type="gramStart"/>
+      <w:r>
+        <w:t>age</w:t>
+      </w:r>
+      <w:proofErr w:type="gramEnd"/>
+      <w:r>
+        <w:t xml:space="preserve"> = 26,</w:t>
+      </w:r>
+    </w:p>
+    <w:p>
+      <w:proofErr w:type="gramStart"/>
+      <w:r>
+        <w:t>schools</w:t>
+      </w:r>
+      <w:proofErr w:type="gramEnd"/>
+      <w:r>
+        <w:t xml:space="preserve"> = [“SFSU”, “CSM”, “CCSF”]</w:t>
       </w:r>
     </w:p>
     <w:p>
@@ -7535,7 +8467,15 @@
         <w:t>e data for our product, Dirt,</w:t>
       </w:r>
       <w:r>
-        <w:t xml:space="preserve"> will be held in our MongoDB Atlas database, “fridge”. The nutritional data will be fetched from a third part open source database, FoodData Central, created by the USDA. Our “fridge” database will hold different collections which can be visualized as tables in a standard relational data table. Each user’s information will be stored into one document. This document will hold all information unique to that particular user. Another collection in “fridge” will be the “recipe” collection. Each document in “recipe” will represent one recipe that users can search through.</w:t>
+        <w:t xml:space="preserve"> will be held in our MongoDB Atlas database, “fridge”. The nutritional data will be fetched from a third part open source database, </w:t>
+      </w:r>
+      <w:proofErr w:type="spellStart"/>
+      <w:r>
+        <w:t>FoodData</w:t>
+      </w:r>
+      <w:proofErr w:type="spellEnd"/>
+      <w:r>
+        <w:t xml:space="preserve"> Central, created by the USDA. Our “fridge” database will hold different collections which can be visualized as tables in a standard relational data table. Each user’s information will be stored into one document. This document will hold all information unique to that particular user. Another collection in “fridge” will be the “recipe” collection. Each document in “recipe” will represent one recipe that users can search through.</w:t>
       </w:r>
     </w:p>
     <w:p/>
@@ -7609,7 +8549,15 @@
         <w:ind w:firstLine="720"/>
       </w:pPr>
       <w:r>
-        <w:t>In field “profilePic”, a string containing the URL of a public hosted picture is held.</w:t>
+        <w:t>In field “</w:t>
+      </w:r>
+      <w:proofErr w:type="spellStart"/>
+      <w:r>
+        <w:t>profilePic</w:t>
+      </w:r>
+      <w:proofErr w:type="spellEnd"/>
+      <w:r>
+        <w:t>”, a string containing the URL of a public hosted picture is held.</w:t>
       </w:r>
     </w:p>
     <w:p>
@@ -7796,7 +8744,15 @@
         <w:ind w:left="720"/>
       </w:pPr>
       <w:r>
-        <w:t>A user can record the nutrients they consumed each day. Those values are held in the array “dailyNutrition” that holds documents, each representing a single day's nutrition.</w:t>
+        <w:t>A user can record the nutrients they consumed each day. Those values are held in the array “</w:t>
+      </w:r>
+      <w:proofErr w:type="spellStart"/>
+      <w:r>
+        <w:t>dailyNutrition</w:t>
+      </w:r>
+      <w:proofErr w:type="spellEnd"/>
+      <w:r>
+        <w:t>” that holds documents, each representing a single day's nutrition.</w:t>
       </w:r>
     </w:p>
     <w:p>
@@ -7827,7 +8783,15 @@
       </w:pPr>
       <w:r>
         <w:tab/>
-        <w:t>The field “date” hold the date for that days nutrition</w:t>
+        <w:t xml:space="preserve">The field “date” hold the date for that </w:t>
+      </w:r>
+      <w:proofErr w:type="gramStart"/>
+      <w:r>
+        <w:t>days</w:t>
+      </w:r>
+      <w:proofErr w:type="gramEnd"/>
+      <w:r>
+        <w:t xml:space="preserve"> nutrition</w:t>
       </w:r>
     </w:p>
     <w:p>
@@ -7855,7 +8819,15 @@
       </w:pPr>
       <w:r>
         <w:tab/>
-        <w:t>The field “dailyCalories” holds the total of the calories consumed that day.</w:t>
+        <w:t>The field “</w:t>
+      </w:r>
+      <w:proofErr w:type="spellStart"/>
+      <w:r>
+        <w:t>dailyCalories</w:t>
+      </w:r>
+      <w:proofErr w:type="spellEnd"/>
+      <w:r>
+        <w:t>” holds the total of the calories consumed that day.</w:t>
       </w:r>
     </w:p>
     <w:p>
@@ -7883,7 +8855,15 @@
       </w:pPr>
       <w:r>
         <w:tab/>
-        <w:t>The field “dailyCarbs” holds the total of the carbs consumed that day.</w:t>
+        <w:t>The field “</w:t>
+      </w:r>
+      <w:proofErr w:type="spellStart"/>
+      <w:r>
+        <w:t>dailyCarbs</w:t>
+      </w:r>
+      <w:proofErr w:type="spellEnd"/>
+      <w:r>
+        <w:t>” holds the total of the carbs consumed that day.</w:t>
       </w:r>
     </w:p>
     <w:p>
@@ -7911,7 +8891,15 @@
       </w:pPr>
       <w:r>
         <w:tab/>
-        <w:t>The field “dailyProtein” holds the total of the protein consumed that day.</w:t>
+        <w:t>The field “</w:t>
+      </w:r>
+      <w:proofErr w:type="spellStart"/>
+      <w:r>
+        <w:t>dailyProtein</w:t>
+      </w:r>
+      <w:proofErr w:type="spellEnd"/>
+      <w:r>
+        <w:t>” holds the total of the protein consumed that day.</w:t>
       </w:r>
     </w:p>
     <w:p>
@@ -7939,7 +8927,15 @@
       </w:pPr>
       <w:r>
         <w:tab/>
-        <w:t>The field “dailyFat” holds the total of the protein consumed that day.</w:t>
+        <w:t>The field “</w:t>
+      </w:r>
+      <w:proofErr w:type="spellStart"/>
+      <w:r>
+        <w:t>dailyFat</w:t>
+      </w:r>
+      <w:proofErr w:type="spellEnd"/>
+      <w:r>
+        <w:t>” holds the total of the protein consumed that day.</w:t>
       </w:r>
     </w:p>
     <w:p>
@@ -7967,7 +8963,23 @@
       </w:pPr>
       <w:r>
         <w:tab/>
-        <w:t>The field “dailySugar: holds the total of the  sugar consumed that day.</w:t>
+        <w:t>The field “</w:t>
+      </w:r>
+      <w:proofErr w:type="spellStart"/>
+      <w:r>
+        <w:t>dailySugar</w:t>
+      </w:r>
+      <w:proofErr w:type="spellEnd"/>
+      <w:r>
+        <w:t xml:space="preserve">: holds the total of </w:t>
+      </w:r>
+      <w:proofErr w:type="gramStart"/>
+      <w:r>
+        <w:t>the  sugar</w:t>
+      </w:r>
+      <w:proofErr w:type="gramEnd"/>
+      <w:r>
+        <w:t xml:space="preserve"> consumed that day.</w:t>
       </w:r>
     </w:p>
     <w:p>
@@ -8005,7 +9017,15 @@
     <w:p>
       <w:r>
         <w:tab/>
-        <w:t>The field “recipeName” is a string of the user created name of the recipe.</w:t>
+        <w:t>The field “</w:t>
+      </w:r>
+      <w:proofErr w:type="spellStart"/>
+      <w:r>
+        <w:t>recipeName</w:t>
+      </w:r>
+      <w:proofErr w:type="spellEnd"/>
+      <w:r>
+        <w:t>” is a string of the user created name of the recipe.</w:t>
       </w:r>
     </w:p>
     <w:p/>
@@ -8101,7 +9121,15 @@
       </w:pPr>
       <w:r>
         <w:tab/>
-        <w:t>The field “ingredientName” will hold a string with the name of the ingredient.</w:t>
+        <w:t>The field “</w:t>
+      </w:r>
+      <w:proofErr w:type="spellStart"/>
+      <w:r>
+        <w:t>ingredientName</w:t>
+      </w:r>
+      <w:proofErr w:type="spellEnd"/>
+      <w:r>
+        <w:t>” will hold a string with the name of the ingredient.</w:t>
       </w:r>
     </w:p>
     <w:p>
@@ -8125,7 +9153,15 @@
       </w:r>
       <w:r>
         <w:tab/>
-        <w:t>The field “ingredientAmount” will hold the amount of the ingredient in grams.</w:t>
+        <w:t>The field “</w:t>
+      </w:r>
+      <w:proofErr w:type="spellStart"/>
+      <w:r>
+        <w:t>ingredientAmount</w:t>
+      </w:r>
+      <w:proofErr w:type="spellEnd"/>
+      <w:r>
+        <w:t>” will hold the amount of the ingredient in grams.</w:t>
       </w:r>
     </w:p>
     <w:p/>
@@ -8139,7 +9175,15 @@
     <w:p>
       <w:r>
         <w:tab/>
-        <w:t>The field “recipeCalories” will hold a double of the amount of calories in the recipe.</w:t>
+        <w:t>The field “</w:t>
+      </w:r>
+      <w:proofErr w:type="spellStart"/>
+      <w:r>
+        <w:t>recipeCalories</w:t>
+      </w:r>
+      <w:proofErr w:type="spellEnd"/>
+      <w:r>
+        <w:t>” will hold a double of the amount of calories in the recipe.</w:t>
       </w:r>
     </w:p>
     <w:p/>
@@ -8153,7 +9197,15 @@
     <w:p>
       <w:r>
         <w:tab/>
-        <w:t>The field “recipeCarbs” will hold a double of the amount of carbs in the recipe.</w:t>
+        <w:t>The field “</w:t>
+      </w:r>
+      <w:proofErr w:type="spellStart"/>
+      <w:r>
+        <w:t>recipeCarbs</w:t>
+      </w:r>
+      <w:proofErr w:type="spellEnd"/>
+      <w:r>
+        <w:t>” will hold a double of the amount of carbs in the recipe.</w:t>
       </w:r>
     </w:p>
     <w:p/>
@@ -8169,7 +9221,15 @@
     <w:p>
       <w:r>
         <w:tab/>
-        <w:t>The field “recipeProtein” will hold a double of the amount of protein in the recipe.</w:t>
+        <w:t>The field “</w:t>
+      </w:r>
+      <w:proofErr w:type="spellStart"/>
+      <w:r>
+        <w:t>recipeProtein</w:t>
+      </w:r>
+      <w:proofErr w:type="spellEnd"/>
+      <w:r>
+        <w:t>” will hold a double of the amount of protein in the recipe.</w:t>
       </w:r>
     </w:p>
     <w:p/>
@@ -8183,7 +9243,15 @@
     <w:p>
       <w:r>
         <w:tab/>
-        <w:t>The field “recipeFat” will hold a double of the amount of fat in the recipe.</w:t>
+        <w:t>The field “</w:t>
+      </w:r>
+      <w:proofErr w:type="spellStart"/>
+      <w:r>
+        <w:t>recipeFat</w:t>
+      </w:r>
+      <w:proofErr w:type="spellEnd"/>
+      <w:r>
+        <w:t>” will hold a double of the amount of fat in the recipe.</w:t>
       </w:r>
     </w:p>
     <w:p/>
@@ -8197,7 +9265,15 @@
     <w:p>
       <w:r>
         <w:tab/>
-        <w:t>The field “recipeSugar” will hold a double of the amount of sugar in the recipe.</w:t>
+        <w:t>The field “</w:t>
+      </w:r>
+      <w:proofErr w:type="spellStart"/>
+      <w:r>
+        <w:t>recipeSugar</w:t>
+      </w:r>
+      <w:proofErr w:type="spellEnd"/>
+      <w:r>
+        <w:t>” will hold a double of the amount of sugar in the recipe.</w:t>
       </w:r>
     </w:p>
     <w:p/>
@@ -8249,7 +9325,15 @@
     </w:p>
     <w:p>
       <w:r>
-        <w:t>When a person visits our site they will be prompted to create an account. A form will collect the users information and upload it to the database through a JSON object using a pre-built mongoose schema. The database will create a new document for every new user. Their username will be unique throughout the database.</w:t>
+        <w:t xml:space="preserve">When a person visits our site they will be prompted to create an account. A form will collect the </w:t>
+      </w:r>
+      <w:proofErr w:type="gramStart"/>
+      <w:r>
+        <w:t>users</w:t>
+      </w:r>
+      <w:proofErr w:type="gramEnd"/>
+      <w:r>
+        <w:t xml:space="preserve"> information and upload it to the database through a JSON object using a pre-built mongoose schema. The database will create a new document for every new user. Their username will be unique throughout the database.</w:t>
       </w:r>
     </w:p>
     <w:p/>
@@ -8275,7 +9359,15 @@
     </w:p>
     <w:p>
       <w:r>
-        <w:t>When a receipt is scanned the product name and amount will be gathered. Those values will be automatically added to the users “fridge” array in the users document. A user can also add items to their “fridge” manually through a page that prompts the user for the name of the food, the amount and the expiration date. This is packaged into a JSON object and added to the “fridge” array.</w:t>
+        <w:t xml:space="preserve">When a receipt is scanned the product name and amount will be gathered. Those values will be automatically added to the users “fridge” array in the </w:t>
+      </w:r>
+      <w:proofErr w:type="gramStart"/>
+      <w:r>
+        <w:t>users</w:t>
+      </w:r>
+      <w:proofErr w:type="gramEnd"/>
+      <w:r>
+        <w:t xml:space="preserve"> document. A user can also add items to their “fridge” manually through a page that prompts the user for the name of the food, the amount and the expiration date. This is packaged into a JSON object and added to the “fridge” array.</w:t>
       </w:r>
     </w:p>
     <w:p/>
@@ -8301,7 +9393,31 @@
     </w:p>
     <w:p>
       <w:r>
-        <w:t>A user can update their daily nutrition in the ways; directly by inputting an amount of calories, carbs, protein, sugar, and fat which would be added to the users “dailyNutrition” values, by searching for a meal or food and inputting the amount consumed, or by choosing from a food already in the users “fridge”. The search will query a third party site, FoodCentral Database, with the name of the food. That will return a JSON document with the nutritional values of the food. Those values are based on 100g of the found food item so a conversion using the amount of food consumed will take place before adding the nutritional values to the “dailyNutrition” array.</w:t>
+        <w:t>A user can update their daily nutrition in the ways; directly by inputting an amount of calories, carbs, protein, sugar, and fat which would be added to the users “</w:t>
+      </w:r>
+      <w:proofErr w:type="spellStart"/>
+      <w:r>
+        <w:t>dailyNutrition</w:t>
+      </w:r>
+      <w:proofErr w:type="spellEnd"/>
+      <w:r>
+        <w:t xml:space="preserve">” values, by searching for a meal or food and inputting the amount consumed, or by choosing from a food already in the users “fridge”. The search will query a third party site, </w:t>
+      </w:r>
+      <w:proofErr w:type="spellStart"/>
+      <w:r>
+        <w:t>FoodCentral</w:t>
+      </w:r>
+      <w:proofErr w:type="spellEnd"/>
+      <w:r>
+        <w:t xml:space="preserve"> Database, with the name of the food. That will return a JSON document with the nutritional values of the food. Those values are based on 100g of the found food item so a conversion using the amount of food consumed will take place before adding the nutritional values to the “</w:t>
+      </w:r>
+      <w:proofErr w:type="spellStart"/>
+      <w:r>
+        <w:t>dailyNutrition</w:t>
+      </w:r>
+      <w:proofErr w:type="spellEnd"/>
+      <w:r>
+        <w:t>” array.</w:t>
       </w:r>
     </w:p>
     <w:p/>
@@ -8327,7 +9443,15 @@
     </w:p>
     <w:p>
       <w:r>
-        <w:t>When a user wants to create a recipe they will go to a page that will prompt them for the ingredients, the amounts per ingredients, and the instructions in order. The recipe will be either marked public or private by the user. All recipes, private and public, will be added to the “recipes” collection but will be marked private or public and will only be available for the creator of the recipe if private. The recipes document ID will be stored in an array in “recipes” in the users document.</w:t>
+        <w:t xml:space="preserve">When a user wants to create a recipe they will go to a page that will prompt them for the ingredients, the amounts per ingredients, and the instructions in order. The recipe will be either marked public or private by the user. All recipes, private and public, will be added to the “recipes” collection but will be marked private or public and will only be available for the creator of the recipe if private. The recipes document ID will be stored in an array in “recipes” in the </w:t>
+      </w:r>
+      <w:proofErr w:type="gramStart"/>
+      <w:r>
+        <w:t>users</w:t>
+      </w:r>
+      <w:proofErr w:type="gramEnd"/>
+      <w:r>
+        <w:t xml:space="preserve"> document.</w:t>
       </w:r>
     </w:p>
     <w:p/>
@@ -8354,7 +9478,15 @@
     </w:p>
     <w:p>
       <w:r>
-        <w:t>In order to differentiate a good that needs to be refrigerated and those that do not, a base food type will be derived from each refridgearable food good and checked against the “perishables” collection which is a list of all goods that require refrigeration. The foods in “perishables” will be without brand name, so instead of Heinz, the database would have a document called “ketchup”. If the product being scanned from a receipt does not have a type that appears in perishables it will automatically be deemed unrefrigerated.</w:t>
+        <w:t xml:space="preserve">In order to differentiate a good that needs to be refrigerated and those that do not, a base food type will be derived from each </w:t>
+      </w:r>
+      <w:proofErr w:type="spellStart"/>
+      <w:r>
+        <w:t>refridgearable</w:t>
+      </w:r>
+      <w:proofErr w:type="spellEnd"/>
+      <w:r>
+        <w:t xml:space="preserve"> food good and checked against the “perishables” collection which is a list of all goods that require refrigeration. The foods in “perishables” will be without brand name, so instead of Heinz, the database would have a document called “ketchup”. If the product being scanned from a receipt does not have a type that appears in perishables it will automatically be deemed unrefrigerated.</w:t>
       </w:r>
     </w:p>
     <w:p/>
@@ -8390,23 +9522,46 @@
           <w:b/>
         </w:rPr>
       </w:pPr>
+      <w:proofErr w:type="spellStart"/>
       <w:r>
         <w:rPr>
           <w:b/>
         </w:rPr>
-        <w:t>FoodCentral Database</w:t>
-      </w:r>
-    </w:p>
-    <w:p>
-      <w:pPr>
+        <w:t>FoodCentral</w:t>
+      </w:r>
+      <w:proofErr w:type="spellEnd"/>
+      <w:r>
         <w:rPr>
           <w:b/>
         </w:rPr>
-      </w:pPr>
-    </w:p>
-    <w:p>
-      <w:r>
-        <w:t>FoodCentral Database is a database of both general food items and branded products. The database is curated by the USDA. The database returns information through url queries.</w:t>
+        <w:t xml:space="preserve"> Database</w:t>
+      </w:r>
+    </w:p>
+    <w:p>
+      <w:pPr>
+        <w:rPr>
+          <w:b/>
+        </w:rPr>
+      </w:pPr>
+    </w:p>
+    <w:p>
+      <w:proofErr w:type="spellStart"/>
+      <w:r>
+        <w:t>FoodCentral</w:t>
+      </w:r>
+      <w:proofErr w:type="spellEnd"/>
+      <w:r>
+        <w:t xml:space="preserve"> Database is a database of both general food items and branded products. The database is curated by the USDA. The database returns information through </w:t>
+      </w:r>
+      <w:proofErr w:type="spellStart"/>
+      <w:proofErr w:type="gramStart"/>
+      <w:r>
+        <w:t>url</w:t>
+      </w:r>
+      <w:proofErr w:type="spellEnd"/>
+      <w:proofErr w:type="gramEnd"/>
+      <w:r>
+        <w:t xml:space="preserve"> queries.</w:t>
       </w:r>
     </w:p>
     <w:p/>
@@ -8416,12 +9571,14 @@
           <w:b/>
         </w:rPr>
       </w:pPr>
+      <w:proofErr w:type="spellStart"/>
       <w:r>
         <w:rPr>
           <w:b/>
         </w:rPr>
         <w:t>Edamam</w:t>
       </w:r>
+      <w:proofErr w:type="spellEnd"/>
     </w:p>
     <w:p>
       <w:pPr>
@@ -8431,8 +9588,13 @@
       </w:pPr>
     </w:p>
     <w:p>
-      <w:r>
-        <w:t>Edamam is a recipe database that provides an API for querying instructions and ingredients for different meals. This database will be used along with our collection “recipe” with user created recipes. Results from both databases will appear to users when queried.</w:t>
+      <w:proofErr w:type="spellStart"/>
+      <w:r>
+        <w:t>Edamam</w:t>
+      </w:r>
+      <w:proofErr w:type="spellEnd"/>
+      <w:r>
+        <w:t xml:space="preserve"> is a recipe database that provides an API for querying instructions and ingredients for different meals. This database will be used along with our collection “recipe” with user created recipes. Results from both databases will appear to users when queried.</w:t>
       </w:r>
     </w:p>
     <w:p/>
@@ -8461,29 +9623,7 @@
           <w:sz w:val="36"/>
           <w:szCs w:val="36"/>
         </w:rPr>
-        <w:t>5</w:t>
-      </w:r>
-      <w:r>
-        <w:rPr>
-          <w:rStyle w:val="SubtleEmphasis"/>
-          <w:rFonts w:cstheme="majorHAnsi"/>
-          <w:i w:val="0"/>
-          <w:iCs/>
-          <w:sz w:val="36"/>
-          <w:szCs w:val="36"/>
-        </w:rPr>
-        <w:t xml:space="preserve">) </w:t>
-      </w:r>
-      <w:r>
-        <w:rPr>
-          <w:rStyle w:val="SubtleEmphasis"/>
-          <w:rFonts w:cstheme="majorHAnsi"/>
-          <w:i w:val="0"/>
-          <w:iCs/>
-          <w:sz w:val="36"/>
-          <w:szCs w:val="36"/>
-        </w:rPr>
-        <w:t>High Level UML Diagrams</w:t>
+        <w:t>5) High Level UML Diagrams</w:t>
       </w:r>
     </w:p>
     <w:p>
@@ -8575,9 +9715,157 @@
           <w:szCs w:val="36"/>
         </w:rPr>
         <w:lastRenderedPageBreak/>
-        <w:t>6</w:t>
-      </w:r>
-      <w:r>
+        <w:t>6) Key Risks</w:t>
+      </w:r>
+    </w:p>
+    <w:p>
+      <w:pPr>
+        <w:rPr>
+          <w:rFonts w:eastAsiaTheme="majorEastAsia"/>
+        </w:rPr>
+      </w:pPr>
+    </w:p>
+    <w:p>
+      <w:pPr>
+        <w:pStyle w:val="NormalWeb"/>
+        <w:shd w:val="clear" w:color="auto" w:fill="FFFFFF"/>
+        <w:spacing w:after="240" w:afterAutospacing="0"/>
+        <w:rPr>
+          <w:b/>
+          <w:color w:val="24292E"/>
+        </w:rPr>
+      </w:pPr>
+      <w:r>
+        <w:rPr>
+          <w:b/>
+          <w:color w:val="24292E"/>
+        </w:rPr>
+        <w:t>Risk: Inconsistent receipts between stores.</w:t>
+      </w:r>
+    </w:p>
+    <w:p>
+      <w:pPr>
+        <w:pStyle w:val="NormalWeb"/>
+        <w:shd w:val="clear" w:color="auto" w:fill="FFFFFF"/>
+        <w:spacing w:before="0" w:beforeAutospacing="0" w:after="240" w:afterAutospacing="0"/>
+        <w:ind w:left="720" w:firstLine="720"/>
+        <w:rPr>
+          <w:color w:val="24292E"/>
+        </w:rPr>
+      </w:pPr>
+      <w:r>
+        <w:rPr>
+          <w:color w:val="24292E"/>
+        </w:rPr>
+        <w:t xml:space="preserve">Not all stores in a chain have consistent receipt markings for products, which can lead to issues with accessing outside databases for identifying perishable items. Our solution currently is to use a store that is consistent (Costco) while building up our own internal database of items that can correlate known </w:t>
+      </w:r>
+      <w:proofErr w:type="spellStart"/>
+      <w:r>
+        <w:rPr>
+          <w:color w:val="24292E"/>
+        </w:rPr>
+        <w:t>shorthands</w:t>
+      </w:r>
+      <w:proofErr w:type="spellEnd"/>
+      <w:r>
+        <w:rPr>
+          <w:color w:val="24292E"/>
+        </w:rPr>
+        <w:t xml:space="preserve"> to known items.</w:t>
+      </w:r>
+    </w:p>
+    <w:p>
+      <w:pPr>
+        <w:pStyle w:val="NormalWeb"/>
+        <w:shd w:val="clear" w:color="auto" w:fill="FFFFFF"/>
+        <w:spacing w:before="0" w:beforeAutospacing="0" w:after="240" w:afterAutospacing="0"/>
+        <w:rPr>
+          <w:b/>
+          <w:color w:val="24292E"/>
+        </w:rPr>
+      </w:pPr>
+      <w:r>
+        <w:rPr>
+          <w:b/>
+          <w:color w:val="24292E"/>
+        </w:rPr>
+        <w:t>Risk: Using outside databases.</w:t>
+      </w:r>
+    </w:p>
+    <w:p>
+      <w:pPr>
+        <w:pStyle w:val="NormalWeb"/>
+        <w:shd w:val="clear" w:color="auto" w:fill="FFFFFF"/>
+        <w:spacing w:before="0" w:beforeAutospacing="0" w:after="240" w:afterAutospacing="0"/>
+        <w:ind w:left="720" w:firstLine="720"/>
+        <w:rPr>
+          <w:color w:val="24292E"/>
+        </w:rPr>
+      </w:pPr>
+      <w:r>
+        <w:rPr>
+          <w:color w:val="24292E"/>
+        </w:rPr>
+        <w:t xml:space="preserve">Using external databases and databases specifically from large companies can cause legal issues. Crediting where information comes from is a way to combat this, and slowly moving off of outside databases while we expand </w:t>
+      </w:r>
+      <w:proofErr w:type="spellStart"/>
+      <w:r>
+        <w:rPr>
+          <w:color w:val="24292E"/>
+        </w:rPr>
+        <w:t>out</w:t>
+      </w:r>
+      <w:proofErr w:type="spellEnd"/>
+      <w:r>
+        <w:rPr>
+          <w:color w:val="24292E"/>
+        </w:rPr>
+        <w:t xml:space="preserve"> own is another.</w:t>
+      </w:r>
+    </w:p>
+    <w:p>
+      <w:pPr>
+        <w:pStyle w:val="NormalWeb"/>
+        <w:shd w:val="clear" w:color="auto" w:fill="FFFFFF"/>
+        <w:spacing w:before="0" w:beforeAutospacing="0" w:after="240" w:afterAutospacing="0"/>
+        <w:rPr>
+          <w:b/>
+          <w:color w:val="24292E"/>
+        </w:rPr>
+      </w:pPr>
+      <w:r>
+        <w:rPr>
+          <w:b/>
+          <w:color w:val="24292E"/>
+        </w:rPr>
+        <w:t>Risk: Scheduling team meetings.</w:t>
+      </w:r>
+    </w:p>
+    <w:p>
+      <w:pPr>
+        <w:pStyle w:val="NormalWeb"/>
+        <w:shd w:val="clear" w:color="auto" w:fill="FFFFFF"/>
+        <w:spacing w:before="0" w:beforeAutospacing="0"/>
+        <w:ind w:left="720" w:firstLine="720"/>
+        <w:rPr>
+          <w:color w:val="24292E"/>
+        </w:rPr>
+      </w:pPr>
+      <w:r>
+        <w:rPr>
+          <w:color w:val="24292E"/>
+        </w:rPr>
+        <w:t>As our team is made entirely of students, some of whom also work while attending classes, scheduling conflicts can arise quite easily. Good communication and time management from our Scrum Master has helped smooth out these conflicts and allowed for the finding of a standard meeting time, as well as additional meeting times when necessary.</w:t>
+      </w:r>
+    </w:p>
+    <w:p/>
+    <w:p>
+      <w:pPr>
+        <w:pStyle w:val="Subtitle"/>
+        <w:numPr>
+          <w:ilvl w:val="0"/>
+          <w:numId w:val="0"/>
+        </w:numPr>
         <w:rPr>
           <w:rStyle w:val="SubtleEmphasis"/>
           <w:rFonts w:cstheme="majorHAnsi"/>
@@ -8586,8 +9874,7 @@
           <w:sz w:val="36"/>
           <w:szCs w:val="36"/>
         </w:rPr>
-        <w:t xml:space="preserve">) </w:t>
-      </w:r>
+      </w:pPr>
       <w:r>
         <w:rPr>
           <w:rStyle w:val="SubtleEmphasis"/>
@@ -8597,7 +9884,7 @@
           <w:sz w:val="36"/>
           <w:szCs w:val="36"/>
         </w:rPr>
-        <w:t>Key Risks</w:t>
+        <w:t>7) Project Management</w:t>
       </w:r>
     </w:p>
     <w:p>
@@ -8608,171 +9895,16 @@
       </w:pPr>
     </w:p>
     <w:p>
-      <w:pPr>
-        <w:pStyle w:val="NormalWeb"/>
-        <w:shd w:val="clear" w:color="auto" w:fill="FFFFFF"/>
-        <w:spacing w:after="240" w:afterAutospacing="0"/>
-        <w:rPr>
-          <w:b/>
-          <w:color w:val="24292E"/>
-        </w:rPr>
-      </w:pPr>
-      <w:r>
-        <w:rPr>
-          <w:b/>
-          <w:color w:val="24292E"/>
-        </w:rPr>
-        <w:t>Risk: Inconsistent receipts between stores.</w:t>
-      </w:r>
-    </w:p>
-    <w:p>
-      <w:pPr>
-        <w:pStyle w:val="NormalWeb"/>
-        <w:shd w:val="clear" w:color="auto" w:fill="FFFFFF"/>
-        <w:spacing w:before="0" w:beforeAutospacing="0" w:after="240" w:afterAutospacing="0"/>
-        <w:ind w:left="720" w:firstLine="720"/>
-        <w:rPr>
-          <w:color w:val="24292E"/>
-        </w:rPr>
-      </w:pPr>
-      <w:r>
-        <w:rPr>
-          <w:color w:val="24292E"/>
-        </w:rPr>
-        <w:t>Not all stores in a chain have consistent receipt markings for products, which can lead to issues with accessing outside databases for identifying perishable items. Our solution currently is to use a store that is consistent (Costco) while building up our own internal database of items that can correlate known shorthands to known items.</w:t>
-      </w:r>
-    </w:p>
-    <w:p>
-      <w:pPr>
-        <w:pStyle w:val="NormalWeb"/>
-        <w:shd w:val="clear" w:color="auto" w:fill="FFFFFF"/>
-        <w:spacing w:before="0" w:beforeAutospacing="0" w:after="240" w:afterAutospacing="0"/>
-        <w:rPr>
-          <w:b/>
-          <w:color w:val="24292E"/>
-        </w:rPr>
-      </w:pPr>
-      <w:r>
-        <w:rPr>
-          <w:b/>
-          <w:color w:val="24292E"/>
-        </w:rPr>
-        <w:t>Risk: Using outside databases.</w:t>
-      </w:r>
-    </w:p>
-    <w:p>
-      <w:pPr>
-        <w:pStyle w:val="NormalWeb"/>
-        <w:shd w:val="clear" w:color="auto" w:fill="FFFFFF"/>
-        <w:spacing w:before="0" w:beforeAutospacing="0" w:after="240" w:afterAutospacing="0"/>
-        <w:ind w:left="720" w:firstLine="720"/>
-        <w:rPr>
-          <w:color w:val="24292E"/>
-        </w:rPr>
-      </w:pPr>
-      <w:r>
-        <w:rPr>
-          <w:color w:val="24292E"/>
-        </w:rPr>
-        <w:t>Using external databases and databases specifically from large companies can cause legal issues. Crediting where information comes from is a way to combat this, and slowly moving off of outside databases while we expand out own is another.</w:t>
-      </w:r>
-    </w:p>
-    <w:p>
-      <w:pPr>
-        <w:pStyle w:val="NormalWeb"/>
-        <w:shd w:val="clear" w:color="auto" w:fill="FFFFFF"/>
-        <w:spacing w:before="0" w:beforeAutospacing="0" w:after="240" w:afterAutospacing="0"/>
-        <w:rPr>
-          <w:b/>
-          <w:color w:val="24292E"/>
-        </w:rPr>
-      </w:pPr>
-      <w:r>
-        <w:rPr>
-          <w:b/>
-          <w:color w:val="24292E"/>
-        </w:rPr>
-        <w:t>Risk: Scheduling team meetings.</w:t>
-      </w:r>
-    </w:p>
-    <w:p>
-      <w:pPr>
-        <w:pStyle w:val="NormalWeb"/>
-        <w:shd w:val="clear" w:color="auto" w:fill="FFFFFF"/>
-        <w:spacing w:before="0" w:beforeAutospacing="0"/>
-        <w:ind w:left="720" w:firstLine="720"/>
-        <w:rPr>
-          <w:color w:val="24292E"/>
-        </w:rPr>
-      </w:pPr>
-      <w:r>
-        <w:rPr>
-          <w:color w:val="24292E"/>
-        </w:rPr>
-        <w:t>As our team is made entirely of students, some of whom also work while attending classes, scheduling conflicts can arise quite easily. Good communication and time management from our Scrum Master has helped smooth out these conflicts and allowed for the finding of a standard meeting time, as well as additional meeting times when necessary.</w:t>
-      </w:r>
-    </w:p>
-    <w:p/>
-    <w:p>
-      <w:pPr>
-        <w:pStyle w:val="Subtitle"/>
-        <w:numPr>
-          <w:ilvl w:val="0"/>
-          <w:numId w:val="0"/>
-        </w:numPr>
-        <w:rPr>
-          <w:rStyle w:val="SubtleEmphasis"/>
-          <w:rFonts w:cstheme="majorHAnsi"/>
-          <w:i w:val="0"/>
-          <w:iCs/>
-          <w:sz w:val="36"/>
-          <w:szCs w:val="36"/>
-        </w:rPr>
-      </w:pPr>
-      <w:r>
-        <w:rPr>
-          <w:rStyle w:val="SubtleEmphasis"/>
-          <w:rFonts w:cstheme="majorHAnsi"/>
-          <w:i w:val="0"/>
-          <w:iCs/>
-          <w:sz w:val="36"/>
-          <w:szCs w:val="36"/>
-        </w:rPr>
-        <w:t>7</w:t>
-      </w:r>
-      <w:r>
-        <w:rPr>
-          <w:rStyle w:val="SubtleEmphasis"/>
-          <w:rFonts w:cstheme="majorHAnsi"/>
-          <w:i w:val="0"/>
-          <w:iCs/>
-          <w:sz w:val="36"/>
-          <w:szCs w:val="36"/>
-        </w:rPr>
-        <w:t xml:space="preserve">) </w:t>
-      </w:r>
-      <w:r>
-        <w:rPr>
-          <w:rStyle w:val="SubtleEmphasis"/>
-          <w:rFonts w:cstheme="majorHAnsi"/>
-          <w:i w:val="0"/>
-          <w:iCs/>
-          <w:sz w:val="36"/>
-          <w:szCs w:val="36"/>
-        </w:rPr>
-        <w:t>Project Management</w:t>
-      </w:r>
-    </w:p>
-    <w:p>
-      <w:pPr>
-        <w:rPr>
-          <w:rFonts w:eastAsiaTheme="majorEastAsia"/>
-        </w:rPr>
-      </w:pPr>
-    </w:p>
-    <w:p>
-      <w:r>
-        <w:t>Our team members have dedicated tasks assigned for each milestone categorized under frontend, backend and server deployment. For every milestone we have an internal deadline and an external deadline i.e milestone submission to Teaching Assistant and Professor.</w:t>
+      <w:r>
+        <w:t xml:space="preserve">Our team members have dedicated tasks assigned for each milestone categorized under frontend, backend and server deployment. For every milestone we have an internal deadline and an external deadline </w:t>
+      </w:r>
+      <w:proofErr w:type="spellStart"/>
+      <w:r>
+        <w:t>i.e</w:t>
+      </w:r>
+      <w:proofErr w:type="spellEnd"/>
+      <w:r>
+        <w:t xml:space="preserve"> milestone submission to Teaching Assistant and Professor.</w:t>
       </w:r>
     </w:p>
     <w:p/>
@@ -8805,7 +9937,15 @@
     </w:p>
     <w:p>
       <w:r>
-        <w:t xml:space="preserve">UI mockups were designed using Figma and the front-end developer and lead self-organize the tasks and review the work on every internal deadline. </w:t>
+        <w:t xml:space="preserve">UI mockups were designed using </w:t>
+      </w:r>
+      <w:proofErr w:type="spellStart"/>
+      <w:r>
+        <w:t>Figma</w:t>
+      </w:r>
+      <w:proofErr w:type="spellEnd"/>
+      <w:r>
+        <w:t xml:space="preserve"> and the front-end developer and lead self-organize the tasks and review the work on every internal deadline. </w:t>
       </w:r>
     </w:p>
     <w:p>
@@ -8870,10 +10010,7 @@
         <w:t>When the backend team was developing the software prototype, the basic skeleton of the backend was developed which encompassed some basic classes and functions that we would need to complete the application prototype. So, we could develop class diagrams, component and deployment diagrams for the application.</w:t>
       </w:r>
     </w:p>
-    <w:p>
-      <w:bookmarkStart w:id="1" w:name="_GoBack"/>
-      <w:bookmarkEnd w:id="1"/>
-    </w:p>
+    <w:p/>
     <w:sectPr>
       <w:footerReference w:type="even" r:id="rId14"/>
       <w:footerReference w:type="default" r:id="rId15"/>
@@ -8919,6 +10056,11 @@
         <w:docPartUnique/>
       </w:docPartObj>
     </w:sdtPr>
+    <w:sdtEndPr>
+      <w:rPr>
+        <w:rStyle w:val="PageNumber"/>
+      </w:rPr>
+    </w:sdtEndPr>
     <w:sdtContent>
       <w:p>
         <w:pPr>
@@ -8970,6 +10112,11 @@
         <w:docPartUnique/>
       </w:docPartObj>
     </w:sdtPr>
+    <w:sdtEndPr>
+      <w:rPr>
+        <w:rStyle w:val="PageNumber"/>
+      </w:rPr>
+    </w:sdtEndPr>
     <w:sdtContent>
       <w:p>
         <w:pPr>
@@ -9002,7 +10149,7 @@
             <w:rStyle w:val="PageNumber"/>
             <w:noProof/>
           </w:rPr>
-          <w:t>11</w:t>
+          <w:t>12</w:t>
         </w:r>
         <w:r>
           <w:rPr>
@@ -11472,6 +12619,119 @@
     </w:lvl>
   </w:abstractNum>
   <w:abstractNum w:abstractNumId="22" w15:restartNumberingAfterBreak="0">
+    <w:nsid w:val="4FD01F57"/>
+    <w:multiLevelType w:val="multilevel"/>
+    <w:tmpl w:val="FA8467CE"/>
+    <w:lvl w:ilvl="0">
+      <w:start w:val="1"/>
+      <w:numFmt w:val="decimal"/>
+      <w:lvlText w:val="%1."/>
+      <w:lvlJc w:val="left"/>
+      <w:pPr>
+        <w:tabs>
+          <w:tab w:val="num" w:pos="720"/>
+        </w:tabs>
+        <w:ind w:left="720" w:hanging="360"/>
+      </w:pPr>
+    </w:lvl>
+    <w:lvl w:ilvl="1">
+      <w:start w:val="1"/>
+      <w:numFmt w:val="decimal"/>
+      <w:lvlText w:val="%2."/>
+      <w:lvlJc w:val="left"/>
+      <w:pPr>
+        <w:tabs>
+          <w:tab w:val="num" w:pos="1440"/>
+        </w:tabs>
+        <w:ind w:left="1440" w:hanging="360"/>
+      </w:pPr>
+    </w:lvl>
+    <w:lvl w:ilvl="2" w:tentative="1">
+      <w:start w:val="1"/>
+      <w:numFmt w:val="decimal"/>
+      <w:lvlText w:val="%3."/>
+      <w:lvlJc w:val="left"/>
+      <w:pPr>
+        <w:tabs>
+          <w:tab w:val="num" w:pos="2160"/>
+        </w:tabs>
+        <w:ind w:left="2160" w:hanging="360"/>
+      </w:pPr>
+    </w:lvl>
+    <w:lvl w:ilvl="3" w:tentative="1">
+      <w:start w:val="1"/>
+      <w:numFmt w:val="decimal"/>
+      <w:lvlText w:val="%4."/>
+      <w:lvlJc w:val="left"/>
+      <w:pPr>
+        <w:tabs>
+          <w:tab w:val="num" w:pos="2880"/>
+        </w:tabs>
+        <w:ind w:left="2880" w:hanging="360"/>
+      </w:pPr>
+    </w:lvl>
+    <w:lvl w:ilvl="4" w:tentative="1">
+      <w:start w:val="1"/>
+      <w:numFmt w:val="decimal"/>
+      <w:lvlText w:val="%5."/>
+      <w:lvlJc w:val="left"/>
+      <w:pPr>
+        <w:tabs>
+          <w:tab w:val="num" w:pos="3600"/>
+        </w:tabs>
+        <w:ind w:left="3600" w:hanging="360"/>
+      </w:pPr>
+    </w:lvl>
+    <w:lvl w:ilvl="5" w:tentative="1">
+      <w:start w:val="1"/>
+      <w:numFmt w:val="decimal"/>
+      <w:lvlText w:val="%6."/>
+      <w:lvlJc w:val="left"/>
+      <w:pPr>
+        <w:tabs>
+          <w:tab w:val="num" w:pos="4320"/>
+        </w:tabs>
+        <w:ind w:left="4320" w:hanging="360"/>
+      </w:pPr>
+    </w:lvl>
+    <w:lvl w:ilvl="6" w:tentative="1">
+      <w:start w:val="1"/>
+      <w:numFmt w:val="decimal"/>
+      <w:lvlText w:val="%7."/>
+      <w:lvlJc w:val="left"/>
+      <w:pPr>
+        <w:tabs>
+          <w:tab w:val="num" w:pos="5040"/>
+        </w:tabs>
+        <w:ind w:left="5040" w:hanging="360"/>
+      </w:pPr>
+    </w:lvl>
+    <w:lvl w:ilvl="7" w:tentative="1">
+      <w:start w:val="1"/>
+      <w:numFmt w:val="decimal"/>
+      <w:lvlText w:val="%8."/>
+      <w:lvlJc w:val="left"/>
+      <w:pPr>
+        <w:tabs>
+          <w:tab w:val="num" w:pos="5760"/>
+        </w:tabs>
+        <w:ind w:left="5760" w:hanging="360"/>
+      </w:pPr>
+    </w:lvl>
+    <w:lvl w:ilvl="8" w:tentative="1">
+      <w:start w:val="1"/>
+      <w:numFmt w:val="decimal"/>
+      <w:lvlText w:val="%9."/>
+      <w:lvlJc w:val="left"/>
+      <w:pPr>
+        <w:tabs>
+          <w:tab w:val="num" w:pos="6480"/>
+        </w:tabs>
+        <w:ind w:left="6480" w:hanging="360"/>
+      </w:pPr>
+    </w:lvl>
+  </w:abstractNum>
+  <w:abstractNum w:abstractNumId="23" w15:restartNumberingAfterBreak="0">
     <w:nsid w:val="5831057A"/>
     <w:multiLevelType w:val="hybridMultilevel"/>
     <w:tmpl w:val="6FE405DC"/>
@@ -11584,7 +12844,7 @@
       </w:rPr>
     </w:lvl>
   </w:abstractNum>
-  <w:abstractNum w:abstractNumId="23" w15:restartNumberingAfterBreak="0">
+  <w:abstractNum w:abstractNumId="24" w15:restartNumberingAfterBreak="0">
     <w:nsid w:val="5A1362C0"/>
     <w:multiLevelType w:val="hybridMultilevel"/>
     <w:tmpl w:val="C75A3D04"/>
@@ -11697,7 +12957,7 @@
       </w:rPr>
     </w:lvl>
   </w:abstractNum>
-  <w:abstractNum w:abstractNumId="24" w15:restartNumberingAfterBreak="0">
+  <w:abstractNum w:abstractNumId="25" w15:restartNumberingAfterBreak="0">
     <w:nsid w:val="5B896C5C"/>
     <w:multiLevelType w:val="hybridMultilevel"/>
     <w:tmpl w:val="919A3316"/>
@@ -11810,7 +13070,120 @@
       </w:rPr>
     </w:lvl>
   </w:abstractNum>
-  <w:abstractNum w:abstractNumId="25" w15:restartNumberingAfterBreak="0">
+  <w:abstractNum w:abstractNumId="26" w15:restartNumberingAfterBreak="0">
+    <w:nsid w:val="5D292F86"/>
+    <w:multiLevelType w:val="multilevel"/>
+    <w:tmpl w:val="C92662B2"/>
+    <w:lvl w:ilvl="0">
+      <w:start w:val="1"/>
+      <w:numFmt w:val="decimal"/>
+      <w:lvlText w:val="%1."/>
+      <w:lvlJc w:val="left"/>
+      <w:pPr>
+        <w:tabs>
+          <w:tab w:val="num" w:pos="720"/>
+        </w:tabs>
+        <w:ind w:left="720" w:hanging="360"/>
+      </w:pPr>
+    </w:lvl>
+    <w:lvl w:ilvl="1" w:tentative="1">
+      <w:start w:val="1"/>
+      <w:numFmt w:val="decimal"/>
+      <w:lvlText w:val="%2."/>
+      <w:lvlJc w:val="left"/>
+      <w:pPr>
+        <w:tabs>
+          <w:tab w:val="num" w:pos="1440"/>
+        </w:tabs>
+        <w:ind w:left="1440" w:hanging="360"/>
+      </w:pPr>
+    </w:lvl>
+    <w:lvl w:ilvl="2" w:tentative="1">
+      <w:start w:val="1"/>
+      <w:numFmt w:val="decimal"/>
+      <w:lvlText w:val="%3."/>
+      <w:lvlJc w:val="left"/>
+      <w:pPr>
+        <w:tabs>
+          <w:tab w:val="num" w:pos="2160"/>
+        </w:tabs>
+        <w:ind w:left="2160" w:hanging="360"/>
+      </w:pPr>
+    </w:lvl>
+    <w:lvl w:ilvl="3" w:tentative="1">
+      <w:start w:val="1"/>
+      <w:numFmt w:val="decimal"/>
+      <w:lvlText w:val="%4."/>
+      <w:lvlJc w:val="left"/>
+      <w:pPr>
+        <w:tabs>
+          <w:tab w:val="num" w:pos="2880"/>
+        </w:tabs>
+        <w:ind w:left="2880" w:hanging="360"/>
+      </w:pPr>
+    </w:lvl>
+    <w:lvl w:ilvl="4" w:tentative="1">
+      <w:start w:val="1"/>
+      <w:numFmt w:val="decimal"/>
+      <w:lvlText w:val="%5."/>
+      <w:lvlJc w:val="left"/>
+      <w:pPr>
+        <w:tabs>
+          <w:tab w:val="num" w:pos="3600"/>
+        </w:tabs>
+        <w:ind w:left="3600" w:hanging="360"/>
+      </w:pPr>
+    </w:lvl>
+    <w:lvl w:ilvl="5" w:tentative="1">
+      <w:start w:val="1"/>
+      <w:numFmt w:val="decimal"/>
+      <w:lvlText w:val="%6."/>
+      <w:lvlJc w:val="left"/>
+      <w:pPr>
+        <w:tabs>
+          <w:tab w:val="num" w:pos="4320"/>
+        </w:tabs>
+        <w:ind w:left="4320" w:hanging="360"/>
+      </w:pPr>
+    </w:lvl>
+    <w:lvl w:ilvl="6" w:tentative="1">
+      <w:start w:val="1"/>
+      <w:numFmt w:val="decimal"/>
+      <w:lvlText w:val="%7."/>
+      <w:lvlJc w:val="left"/>
+      <w:pPr>
+        <w:tabs>
+          <w:tab w:val="num" w:pos="5040"/>
+        </w:tabs>
+        <w:ind w:left="5040" w:hanging="360"/>
+      </w:pPr>
+    </w:lvl>
+    <w:lvl w:ilvl="7" w:tentative="1">
+      <w:start w:val="1"/>
+      <w:numFmt w:val="decimal"/>
+      <w:lvlText w:val="%8."/>
+      <w:lvlJc w:val="left"/>
+      <w:pPr>
+        <w:tabs>
+          <w:tab w:val="num" w:pos="5760"/>
+        </w:tabs>
+        <w:ind w:left="5760" w:hanging="360"/>
+      </w:pPr>
+    </w:lvl>
+    <w:lvl w:ilvl="8" w:tentative="1">
+      <w:start w:val="1"/>
+      <w:numFmt w:val="decimal"/>
+      <w:lvlText w:val="%9."/>
+      <w:lvlJc w:val="left"/>
+      <w:pPr>
+        <w:tabs>
+          <w:tab w:val="num" w:pos="6480"/>
+        </w:tabs>
+        <w:ind w:left="6480" w:hanging="360"/>
+      </w:pPr>
+    </w:lvl>
+  </w:abstractNum>
+  <w:abstractNum w:abstractNumId="27" w15:restartNumberingAfterBreak="0">
     <w:nsid w:val="5F342901"/>
     <w:multiLevelType w:val="hybridMultilevel"/>
     <w:tmpl w:val="9A74DA48"/>
@@ -11923,7 +13296,7 @@
       </w:rPr>
     </w:lvl>
   </w:abstractNum>
-  <w:abstractNum w:abstractNumId="26" w15:restartNumberingAfterBreak="0">
+  <w:abstractNum w:abstractNumId="28" w15:restartNumberingAfterBreak="0">
     <w:nsid w:val="5F615A22"/>
     <w:multiLevelType w:val="hybridMultilevel"/>
     <w:tmpl w:val="AB5A1DC4"/>
@@ -12012,7 +13385,7 @@
       </w:pPr>
     </w:lvl>
   </w:abstractNum>
-  <w:abstractNum w:abstractNumId="27" w15:restartNumberingAfterBreak="0">
+  <w:abstractNum w:abstractNumId="29" w15:restartNumberingAfterBreak="0">
     <w:nsid w:val="5FE06913"/>
     <w:multiLevelType w:val="multilevel"/>
     <w:tmpl w:val="135AA498"/>
@@ -12134,7 +13507,7 @@
       </w:rPr>
     </w:lvl>
   </w:abstractNum>
-  <w:abstractNum w:abstractNumId="28" w15:restartNumberingAfterBreak="0">
+  <w:abstractNum w:abstractNumId="30" w15:restartNumberingAfterBreak="0">
     <w:nsid w:val="628E2C9C"/>
     <w:multiLevelType w:val="hybridMultilevel"/>
     <w:tmpl w:val="2A2EB41A"/>
@@ -12247,7 +13620,7 @@
       </w:rPr>
     </w:lvl>
   </w:abstractNum>
-  <w:abstractNum w:abstractNumId="29" w15:restartNumberingAfterBreak="0">
+  <w:abstractNum w:abstractNumId="31" w15:restartNumberingAfterBreak="0">
     <w:nsid w:val="6359217A"/>
     <w:multiLevelType w:val="multilevel"/>
     <w:tmpl w:val="DF3A5F82"/>
@@ -12396,7 +13769,7 @@
       </w:rPr>
     </w:lvl>
   </w:abstractNum>
-  <w:abstractNum w:abstractNumId="30" w15:restartNumberingAfterBreak="0">
+  <w:abstractNum w:abstractNumId="32" w15:restartNumberingAfterBreak="0">
     <w:nsid w:val="67EA46D6"/>
     <w:multiLevelType w:val="hybridMultilevel"/>
     <w:tmpl w:val="74AEA562"/>
@@ -12489,7 +13862,120 @@
       </w:pPr>
     </w:lvl>
   </w:abstractNum>
-  <w:abstractNum w:abstractNumId="31" w15:restartNumberingAfterBreak="0">
+  <w:abstractNum w:abstractNumId="33" w15:restartNumberingAfterBreak="0">
+    <w:nsid w:val="69025131"/>
+    <w:multiLevelType w:val="multilevel"/>
+    <w:tmpl w:val="311690B4"/>
+    <w:lvl w:ilvl="0">
+      <w:start w:val="1"/>
+      <w:numFmt w:val="decimal"/>
+      <w:lvlText w:val="%1."/>
+      <w:lvlJc w:val="left"/>
+      <w:pPr>
+        <w:tabs>
+          <w:tab w:val="num" w:pos="720"/>
+        </w:tabs>
+        <w:ind w:left="720" w:hanging="360"/>
+      </w:pPr>
+    </w:lvl>
+    <w:lvl w:ilvl="1">
+      <w:start w:val="1"/>
+      <w:numFmt w:val="decimal"/>
+      <w:lvlText w:val="%2."/>
+      <w:lvlJc w:val="left"/>
+      <w:pPr>
+        <w:tabs>
+          <w:tab w:val="num" w:pos="1440"/>
+        </w:tabs>
+        <w:ind w:left="1440" w:hanging="360"/>
+      </w:pPr>
+    </w:lvl>
+    <w:lvl w:ilvl="2" w:tentative="1">
+      <w:start w:val="1"/>
+      <w:numFmt w:val="decimal"/>
+      <w:lvlText w:val="%3."/>
+      <w:lvlJc w:val="left"/>
+      <w:pPr>
+        <w:tabs>
+          <w:tab w:val="num" w:pos="2160"/>
+        </w:tabs>
+        <w:ind w:left="2160" w:hanging="360"/>
+      </w:pPr>
+    </w:lvl>
+    <w:lvl w:ilvl="3" w:tentative="1">
+      <w:start w:val="1"/>
+      <w:numFmt w:val="decimal"/>
+      <w:lvlText w:val="%4."/>
+      <w:lvlJc w:val="left"/>
+      <w:pPr>
+        <w:tabs>
+          <w:tab w:val="num" w:pos="2880"/>
+        </w:tabs>
+        <w:ind w:left="2880" w:hanging="360"/>
+      </w:pPr>
+    </w:lvl>
+    <w:lvl w:ilvl="4" w:tentative="1">
+      <w:start w:val="1"/>
+      <w:numFmt w:val="decimal"/>
+      <w:lvlText w:val="%5."/>
+      <w:lvlJc w:val="left"/>
+      <w:pPr>
+        <w:tabs>
+          <w:tab w:val="num" w:pos="3600"/>
+        </w:tabs>
+        <w:ind w:left="3600" w:hanging="360"/>
+      </w:pPr>
+    </w:lvl>
+    <w:lvl w:ilvl="5" w:tentative="1">
+      <w:start w:val="1"/>
+      <w:numFmt w:val="decimal"/>
+      <w:lvlText w:val="%6."/>
+      <w:lvlJc w:val="left"/>
+      <w:pPr>
+        <w:tabs>
+          <w:tab w:val="num" w:pos="4320"/>
+        </w:tabs>
+        <w:ind w:left="4320" w:hanging="360"/>
+      </w:pPr>
+    </w:lvl>
+    <w:lvl w:ilvl="6" w:tentative="1">
+      <w:start w:val="1"/>
+      <w:numFmt w:val="decimal"/>
+      <w:lvlText w:val="%7."/>
+      <w:lvlJc w:val="left"/>
+      <w:pPr>
+        <w:tabs>
+          <w:tab w:val="num" w:pos="5040"/>
+        </w:tabs>
+        <w:ind w:left="5040" w:hanging="360"/>
+      </w:pPr>
+    </w:lvl>
+    <w:lvl w:ilvl="7" w:tentative="1">
+      <w:start w:val="1"/>
+      <w:numFmt w:val="decimal"/>
+      <w:lvlText w:val="%8."/>
+      <w:lvlJc w:val="left"/>
+      <w:pPr>
+        <w:tabs>
+          <w:tab w:val="num" w:pos="5760"/>
+        </w:tabs>
+        <w:ind w:left="5760" w:hanging="360"/>
+      </w:pPr>
+    </w:lvl>
+    <w:lvl w:ilvl="8" w:tentative="1">
+      <w:start w:val="1"/>
+      <w:numFmt w:val="decimal"/>
+      <w:lvlText w:val="%9."/>
+      <w:lvlJc w:val="left"/>
+      <w:pPr>
+        <w:tabs>
+          <w:tab w:val="num" w:pos="6480"/>
+        </w:tabs>
+        <w:ind w:left="6480" w:hanging="360"/>
+      </w:pPr>
+    </w:lvl>
+  </w:abstractNum>
+  <w:abstractNum w:abstractNumId="34" w15:restartNumberingAfterBreak="0">
     <w:nsid w:val="704B2E69"/>
     <w:multiLevelType w:val="hybridMultilevel"/>
     <w:tmpl w:val="410862A4"/>
@@ -12602,7 +14088,7 @@
       </w:rPr>
     </w:lvl>
   </w:abstractNum>
-  <w:abstractNum w:abstractNumId="32" w15:restartNumberingAfterBreak="0">
+  <w:abstractNum w:abstractNumId="35" w15:restartNumberingAfterBreak="0">
     <w:nsid w:val="73097C84"/>
     <w:multiLevelType w:val="hybridMultilevel"/>
     <w:tmpl w:val="A078B2DC"/>
@@ -12715,7 +14201,7 @@
       </w:rPr>
     </w:lvl>
   </w:abstractNum>
-  <w:abstractNum w:abstractNumId="33" w15:restartNumberingAfterBreak="0">
+  <w:abstractNum w:abstractNumId="36" w15:restartNumberingAfterBreak="0">
     <w:nsid w:val="79AF1352"/>
     <w:multiLevelType w:val="hybridMultilevel"/>
     <w:tmpl w:val="0FBCFA0C"/>
@@ -12804,7 +14290,7 @@
       </w:pPr>
     </w:lvl>
   </w:abstractNum>
-  <w:abstractNum w:abstractNumId="34" w15:restartNumberingAfterBreak="0">
+  <w:abstractNum w:abstractNumId="37" w15:restartNumberingAfterBreak="0">
     <w:nsid w:val="7B426ED2"/>
     <w:multiLevelType w:val="hybridMultilevel"/>
     <w:tmpl w:val="0FBCFA0C"/>
@@ -12906,16 +14392,16 @@
     <w:abstractNumId w:val="4"/>
   </w:num>
   <w:num w:numId="5">
+    <w:abstractNumId w:val="31"/>
+  </w:num>
+  <w:num w:numId="6">
     <w:abstractNumId w:val="29"/>
   </w:num>
-  <w:num w:numId="6">
-    <w:abstractNumId w:val="27"/>
-  </w:num>
   <w:num w:numId="7">
-    <w:abstractNumId w:val="27"/>
+    <w:abstractNumId w:val="29"/>
   </w:num>
   <w:num w:numId="8">
-    <w:abstractNumId w:val="27"/>
+    <w:abstractNumId w:val="29"/>
     <w:lvlOverride w:ilvl="0">
       <w:startOverride w:val="1"/>
     </w:lvlOverride>
@@ -12951,31 +14437,31 @@
     <w:abstractNumId w:val="17"/>
   </w:num>
   <w:num w:numId="11">
-    <w:abstractNumId w:val="25"/>
+    <w:abstractNumId w:val="27"/>
   </w:num>
   <w:num w:numId="12">
     <w:abstractNumId w:val="19"/>
   </w:num>
   <w:num w:numId="13">
-    <w:abstractNumId w:val="22"/>
+    <w:abstractNumId w:val="23"/>
   </w:num>
   <w:num w:numId="14">
-    <w:abstractNumId w:val="27"/>
+    <w:abstractNumId w:val="29"/>
   </w:num>
   <w:num w:numId="15">
-    <w:abstractNumId w:val="27"/>
+    <w:abstractNumId w:val="29"/>
   </w:num>
   <w:num w:numId="16">
-    <w:abstractNumId w:val="27"/>
+    <w:abstractNumId w:val="29"/>
   </w:num>
   <w:num w:numId="17">
     <w:abstractNumId w:val="5"/>
   </w:num>
   <w:num w:numId="18">
-    <w:abstractNumId w:val="30"/>
+    <w:abstractNumId w:val="32"/>
   </w:num>
   <w:num w:numId="19">
-    <w:abstractNumId w:val="27"/>
+    <w:abstractNumId w:val="29"/>
   </w:num>
   <w:num w:numId="20">
     <w:abstractNumId w:val="0"/>
@@ -12987,22 +14473,22 @@
     <w:abstractNumId w:val="13"/>
   </w:num>
   <w:num w:numId="23">
-    <w:abstractNumId w:val="24"/>
+    <w:abstractNumId w:val="25"/>
   </w:num>
   <w:num w:numId="24">
     <w:abstractNumId w:val="9"/>
   </w:num>
   <w:num w:numId="25">
-    <w:abstractNumId w:val="27"/>
+    <w:abstractNumId w:val="29"/>
   </w:num>
   <w:num w:numId="26">
     <w:abstractNumId w:val="8"/>
   </w:num>
   <w:num w:numId="27">
-    <w:abstractNumId w:val="23"/>
+    <w:abstractNumId w:val="24"/>
   </w:num>
   <w:num w:numId="28">
-    <w:abstractNumId w:val="32"/>
+    <w:abstractNumId w:val="35"/>
   </w:num>
   <w:num w:numId="29">
     <w:abstractNumId w:val="2"/>
@@ -13011,7 +14497,7 @@
     <w:abstractNumId w:val="20"/>
   </w:num>
   <w:num w:numId="31">
-    <w:abstractNumId w:val="28"/>
+    <w:abstractNumId w:val="30"/>
   </w:num>
   <w:num w:numId="32">
     <w:abstractNumId w:val="15"/>
@@ -13023,30 +14509,39 @@
     <w:abstractNumId w:val="6"/>
   </w:num>
   <w:num w:numId="35">
-    <w:abstractNumId w:val="27"/>
+    <w:abstractNumId w:val="29"/>
   </w:num>
   <w:num w:numId="36">
     <w:abstractNumId w:val="3"/>
   </w:num>
   <w:num w:numId="37">
-    <w:abstractNumId w:val="31"/>
+    <w:abstractNumId w:val="34"/>
   </w:num>
   <w:num w:numId="38">
     <w:abstractNumId w:val="21"/>
   </w:num>
   <w:num w:numId="39">
-    <w:abstractNumId w:val="33"/>
+    <w:abstractNumId w:val="36"/>
   </w:num>
   <w:num w:numId="40">
     <w:abstractNumId w:val="1"/>
   </w:num>
   <w:num w:numId="41">
-    <w:abstractNumId w:val="34"/>
+    <w:abstractNumId w:val="37"/>
   </w:num>
   <w:num w:numId="42">
     <w:abstractNumId w:val="18"/>
   </w:num>
   <w:num w:numId="43">
+    <w:abstractNumId w:val="28"/>
+  </w:num>
+  <w:num w:numId="44">
+    <w:abstractNumId w:val="22"/>
+  </w:num>
+  <w:num w:numId="45">
+    <w:abstractNumId w:val="33"/>
+  </w:num>
+  <w:num w:numId="46">
     <w:abstractNumId w:val="26"/>
   </w:num>
 </w:numbering>
@@ -15193,7 +16688,7 @@
 </file>
 
 <file path=customXml/itemProps1.xml><?xml version="1.0" encoding="utf-8"?>
-<ds:datastoreItem xmlns:ds="http://schemas.openxmlformats.org/officeDocument/2006/customXml" ds:itemID="{FB71696E-1306-4441-85A3-AD9E36A5995B}">
+<ds:datastoreItem xmlns:ds="http://schemas.openxmlformats.org/officeDocument/2006/customXml" ds:itemID="{B1E31CD6-6357-4B3E-8AB6-B435570AF349}">
   <ds:schemaRefs>
     <ds:schemaRef ds:uri="http://schemas.openxmlformats.org/officeDocument/2006/bibliography"/>
   </ds:schemaRefs>

</xml_diff>